<commit_message>
maise a jour de raport
</commit_message>
<xml_diff>
--- a/Rapport PFE/pfe.docx
+++ b/Rapport PFE/pfe.docx
@@ -1384,7 +1384,16 @@
               <w:sz w:val="28"/>
               <w:szCs w:val="28"/>
             </w:rPr>
-            <w:t>05</w:t>
+            <w:t>0</w:t>
+          </w:r>
+          <w:r>
+            <w:rPr>
+              <w:rFonts w:ascii="Comic Sans MS" w:hAnsi="Comic Sans MS" w:cstheme="majorBidi"/>
+              <w:color w:val="002060"/>
+              <w:sz w:val="28"/>
+              <w:szCs w:val="28"/>
+            </w:rPr>
+            <w:t>6</w:t>
           </w:r>
           <w:r>
             <w:rPr>
@@ -3827,69 +3836,6 @@
           <w:pPr>
             <w:pStyle w:val="TM4"/>
             <w:tabs>
-              <w:tab w:val="right" w:leader="dot" w:pos="9016"/>
-            </w:tabs>
-            <w:rPr>
-              <w:rFonts w:eastAsiaTheme="minorEastAsia"/>
-              <w:noProof/>
-              <w:lang w:eastAsia="en-GB"/>
-            </w:rPr>
-          </w:pPr>
-          <w:hyperlink w:anchor="_Toc199264360" w:history="1">
-            <w:r>
-              <w:rPr>
-                <w:noProof/>
-                <w:webHidden/>
-              </w:rPr>
-              <w:tab/>
-            </w:r>
-            <w:r>
-              <w:rPr>
-                <w:noProof/>
-                <w:webHidden/>
-              </w:rPr>
-              <w:fldChar w:fldCharType="begin"/>
-            </w:r>
-            <w:r>
-              <w:rPr>
-                <w:noProof/>
-                <w:webHidden/>
-              </w:rPr>
-              <w:instrText xml:space="preserve"> PAGEREF _Toc199264360 \h </w:instrText>
-            </w:r>
-            <w:r>
-              <w:rPr>
-                <w:noProof/>
-                <w:webHidden/>
-              </w:rPr>
-            </w:r>
-            <w:r>
-              <w:rPr>
-                <w:noProof/>
-                <w:webHidden/>
-              </w:rPr>
-              <w:fldChar w:fldCharType="separate"/>
-            </w:r>
-            <w:r>
-              <w:rPr>
-                <w:noProof/>
-                <w:webHidden/>
-              </w:rPr>
-              <w:t>22</w:t>
-            </w:r>
-            <w:r>
-              <w:rPr>
-                <w:noProof/>
-                <w:webHidden/>
-              </w:rPr>
-              <w:fldChar w:fldCharType="end"/>
-            </w:r>
-          </w:hyperlink>
-        </w:p>
-        <w:p>
-          <w:pPr>
-            <w:pStyle w:val="TM4"/>
-            <w:tabs>
               <w:tab w:val="left" w:pos="1799"/>
               <w:tab w:val="right" w:leader="dot" w:pos="9016"/>
             </w:tabs>
@@ -3970,69 +3916,6 @@
                 <w:webHidden/>
               </w:rPr>
               <w:t>22</w:t>
-            </w:r>
-            <w:r>
-              <w:rPr>
-                <w:noProof/>
-                <w:webHidden/>
-              </w:rPr>
-              <w:fldChar w:fldCharType="end"/>
-            </w:r>
-          </w:hyperlink>
-        </w:p>
-        <w:p>
-          <w:pPr>
-            <w:pStyle w:val="TM4"/>
-            <w:tabs>
-              <w:tab w:val="right" w:leader="dot" w:pos="9016"/>
-            </w:tabs>
-            <w:rPr>
-              <w:rFonts w:eastAsiaTheme="minorEastAsia"/>
-              <w:noProof/>
-              <w:lang w:eastAsia="en-GB"/>
-            </w:rPr>
-          </w:pPr>
-          <w:hyperlink w:anchor="_Toc199264362" w:history="1">
-            <w:r>
-              <w:rPr>
-                <w:noProof/>
-                <w:webHidden/>
-              </w:rPr>
-              <w:tab/>
-            </w:r>
-            <w:r>
-              <w:rPr>
-                <w:noProof/>
-                <w:webHidden/>
-              </w:rPr>
-              <w:fldChar w:fldCharType="begin"/>
-            </w:r>
-            <w:r>
-              <w:rPr>
-                <w:noProof/>
-                <w:webHidden/>
-              </w:rPr>
-              <w:instrText xml:space="preserve"> PAGEREF _Toc199264362 \h </w:instrText>
-            </w:r>
-            <w:r>
-              <w:rPr>
-                <w:noProof/>
-                <w:webHidden/>
-              </w:rPr>
-            </w:r>
-            <w:r>
-              <w:rPr>
-                <w:noProof/>
-                <w:webHidden/>
-              </w:rPr>
-              <w:fldChar w:fldCharType="separate"/>
-            </w:r>
-            <w:r>
-              <w:rPr>
-                <w:noProof/>
-                <w:webHidden/>
-              </w:rPr>
-              <w:t>23</w:t>
             </w:r>
             <w:r>
               <w:rPr>
@@ -4233,236 +4116,6 @@
         </w:p>
         <w:p>
           <w:pPr>
-            <w:pStyle w:val="TM3"/>
-            <w:tabs>
-              <w:tab w:val="left" w:pos="880"/>
-              <w:tab w:val="right" w:leader="dot" w:pos="9016"/>
-            </w:tabs>
-            <w:rPr>
-              <w:rFonts w:eastAsiaTheme="minorEastAsia"/>
-              <w:noProof/>
-              <w:lang w:eastAsia="en-GB"/>
-            </w:rPr>
-          </w:pPr>
-          <w:hyperlink w:anchor="_Toc199264365" w:history="1">
-            <w:r>
-              <w:rPr>
-                <w:rStyle w:val="Lienhypertexte"/>
-                <w:rFonts w:ascii="Wingdings" w:hAnsi="Wingdings"/>
-                <w:bCs/>
-                <w:noProof/>
-                <w:lang w:val="fr-FR"/>
-              </w:rPr>
-              <w:t></w:t>
-            </w:r>
-            <w:r>
-              <w:rPr>
-                <w:rFonts w:eastAsiaTheme="minorEastAsia"/>
-                <w:noProof/>
-                <w:lang w:eastAsia="en-GB"/>
-              </w:rPr>
-              <w:tab/>
-            </w:r>
-            <w:r>
-              <w:rPr>
-                <w:rStyle w:val="Lienhypertexte"/>
-                <w:rFonts w:ascii="Comic Sans MS" w:hAnsi="Comic Sans MS"/>
-                <w:b/>
-                <w:bCs/>
-                <w:noProof/>
-                <w:lang w:val="fr-FR"/>
-              </w:rPr>
-              <w:t>Publier offre d’emploi :</w:t>
-            </w:r>
-            <w:r>
-              <w:rPr>
-                <w:noProof/>
-                <w:webHidden/>
-              </w:rPr>
-              <w:tab/>
-            </w:r>
-            <w:r>
-              <w:rPr>
-                <w:noProof/>
-                <w:webHidden/>
-              </w:rPr>
-              <w:fldChar w:fldCharType="begin"/>
-            </w:r>
-            <w:r>
-              <w:rPr>
-                <w:noProof/>
-                <w:webHidden/>
-              </w:rPr>
-              <w:instrText xml:space="preserve"> PAGEREF _Toc199264365 \h </w:instrText>
-            </w:r>
-            <w:r>
-              <w:rPr>
-                <w:noProof/>
-                <w:webHidden/>
-              </w:rPr>
-            </w:r>
-            <w:r>
-              <w:rPr>
-                <w:noProof/>
-                <w:webHidden/>
-              </w:rPr>
-              <w:fldChar w:fldCharType="separate"/>
-            </w:r>
-            <w:r>
-              <w:rPr>
-                <w:noProof/>
-                <w:webHidden/>
-              </w:rPr>
-              <w:t>24</w:t>
-            </w:r>
-            <w:r>
-              <w:rPr>
-                <w:noProof/>
-                <w:webHidden/>
-              </w:rPr>
-              <w:fldChar w:fldCharType="end"/>
-            </w:r>
-          </w:hyperlink>
-        </w:p>
-        <w:p>
-          <w:pPr>
-            <w:pStyle w:val="TM3"/>
-            <w:tabs>
-              <w:tab w:val="right" w:leader="dot" w:pos="9016"/>
-            </w:tabs>
-            <w:rPr>
-              <w:rFonts w:eastAsiaTheme="minorEastAsia"/>
-              <w:noProof/>
-              <w:lang w:eastAsia="en-GB"/>
-            </w:rPr>
-          </w:pPr>
-          <w:hyperlink w:anchor="_Toc199264366" w:history="1">
-            <w:r>
-              <w:rPr>
-                <w:rStyle w:val="Lienhypertexte"/>
-                <w:rFonts w:ascii="Comic Sans MS" w:hAnsi="Comic Sans MS"/>
-                <w:b/>
-                <w:bCs/>
-                <w:noProof/>
-                <w:lang w:val="fr-FR"/>
-              </w:rPr>
-              <w:t>Description sur cette use case</w:t>
-            </w:r>
-            <w:r>
-              <w:rPr>
-                <w:noProof/>
-                <w:webHidden/>
-              </w:rPr>
-              <w:tab/>
-            </w:r>
-            <w:r>
-              <w:rPr>
-                <w:noProof/>
-                <w:webHidden/>
-              </w:rPr>
-              <w:fldChar w:fldCharType="begin"/>
-            </w:r>
-            <w:r>
-              <w:rPr>
-                <w:noProof/>
-                <w:webHidden/>
-              </w:rPr>
-              <w:instrText xml:space="preserve"> PAGEREF _Toc199264366 \h </w:instrText>
-            </w:r>
-            <w:r>
-              <w:rPr>
-                <w:noProof/>
-                <w:webHidden/>
-              </w:rPr>
-            </w:r>
-            <w:r>
-              <w:rPr>
-                <w:noProof/>
-                <w:webHidden/>
-              </w:rPr>
-              <w:fldChar w:fldCharType="separate"/>
-            </w:r>
-            <w:r>
-              <w:rPr>
-                <w:noProof/>
-                <w:webHidden/>
-              </w:rPr>
-              <w:t>25</w:t>
-            </w:r>
-            <w:r>
-              <w:rPr>
-                <w:noProof/>
-                <w:webHidden/>
-              </w:rPr>
-              <w:fldChar w:fldCharType="end"/>
-            </w:r>
-          </w:hyperlink>
-        </w:p>
-        <w:p>
-          <w:pPr>
-            <w:pStyle w:val="TM4"/>
-            <w:tabs>
-              <w:tab w:val="right" w:leader="dot" w:pos="9016"/>
-            </w:tabs>
-            <w:rPr>
-              <w:rFonts w:eastAsiaTheme="minorEastAsia"/>
-              <w:noProof/>
-              <w:lang w:eastAsia="en-GB"/>
-            </w:rPr>
-          </w:pPr>
-          <w:hyperlink w:anchor="_Toc199264367" w:history="1">
-            <w:r>
-              <w:rPr>
-                <w:noProof/>
-                <w:webHidden/>
-              </w:rPr>
-              <w:tab/>
-            </w:r>
-            <w:r>
-              <w:rPr>
-                <w:noProof/>
-                <w:webHidden/>
-              </w:rPr>
-              <w:fldChar w:fldCharType="begin"/>
-            </w:r>
-            <w:r>
-              <w:rPr>
-                <w:noProof/>
-                <w:webHidden/>
-              </w:rPr>
-              <w:instrText xml:space="preserve"> PAGEREF _Toc199264367 \h </w:instrText>
-            </w:r>
-            <w:r>
-              <w:rPr>
-                <w:noProof/>
-                <w:webHidden/>
-              </w:rPr>
-            </w:r>
-            <w:r>
-              <w:rPr>
-                <w:noProof/>
-                <w:webHidden/>
-              </w:rPr>
-              <w:fldChar w:fldCharType="separate"/>
-            </w:r>
-            <w:r>
-              <w:rPr>
-                <w:noProof/>
-                <w:webHidden/>
-              </w:rPr>
-              <w:t>25</w:t>
-            </w:r>
-            <w:r>
-              <w:rPr>
-                <w:noProof/>
-                <w:webHidden/>
-              </w:rPr>
-              <w:fldChar w:fldCharType="end"/>
-            </w:r>
-          </w:hyperlink>
-        </w:p>
-        <w:p>
-          <w:pPr>
             <w:pStyle w:val="TM4"/>
             <w:tabs>
               <w:tab w:val="left" w:pos="1799"/>
@@ -4525,173 +4178,6 @@
                 <w:webHidden/>
               </w:rPr>
               <w:instrText xml:space="preserve"> PAGEREF _Toc199264368 \h </w:instrText>
-            </w:r>
-            <w:r>
-              <w:rPr>
-                <w:noProof/>
-                <w:webHidden/>
-              </w:rPr>
-            </w:r>
-            <w:r>
-              <w:rPr>
-                <w:noProof/>
-                <w:webHidden/>
-              </w:rPr>
-              <w:fldChar w:fldCharType="separate"/>
-            </w:r>
-            <w:r>
-              <w:rPr>
-                <w:noProof/>
-                <w:webHidden/>
-              </w:rPr>
-              <w:t>25</w:t>
-            </w:r>
-            <w:r>
-              <w:rPr>
-                <w:noProof/>
-                <w:webHidden/>
-              </w:rPr>
-              <w:fldChar w:fldCharType="end"/>
-            </w:r>
-          </w:hyperlink>
-        </w:p>
-        <w:p>
-          <w:pPr>
-            <w:pStyle w:val="TM3"/>
-            <w:tabs>
-              <w:tab w:val="left" w:pos="880"/>
-              <w:tab w:val="right" w:leader="dot" w:pos="9016"/>
-            </w:tabs>
-            <w:rPr>
-              <w:rFonts w:eastAsiaTheme="minorEastAsia"/>
-              <w:noProof/>
-              <w:lang w:eastAsia="en-GB"/>
-            </w:rPr>
-          </w:pPr>
-          <w:hyperlink w:anchor="_Toc199264369" w:history="1">
-            <w:r>
-              <w:rPr>
-                <w:rStyle w:val="Lienhypertexte"/>
-                <w:rFonts w:ascii="Wingdings" w:hAnsi="Wingdings"/>
-                <w:bCs/>
-                <w:noProof/>
-                <w:lang w:val="fr-FR"/>
-              </w:rPr>
-              <w:t></w:t>
-            </w:r>
-            <w:r>
-              <w:rPr>
-                <w:rFonts w:eastAsiaTheme="minorEastAsia"/>
-                <w:noProof/>
-                <w:lang w:eastAsia="en-GB"/>
-              </w:rPr>
-              <w:tab/>
-            </w:r>
-            <w:r>
-              <w:rPr>
-                <w:rStyle w:val="Lienhypertexte"/>
-                <w:rFonts w:ascii="Comic Sans MS" w:hAnsi="Comic Sans MS"/>
-                <w:b/>
-                <w:bCs/>
-                <w:noProof/>
-                <w:lang w:val="fr-FR"/>
-              </w:rPr>
-              <w:t>Planifier un entretien :</w:t>
-            </w:r>
-            <w:r>
-              <w:rPr>
-                <w:noProof/>
-                <w:webHidden/>
-              </w:rPr>
-              <w:tab/>
-            </w:r>
-            <w:r>
-              <w:rPr>
-                <w:noProof/>
-                <w:webHidden/>
-              </w:rPr>
-              <w:fldChar w:fldCharType="begin"/>
-            </w:r>
-            <w:r>
-              <w:rPr>
-                <w:noProof/>
-                <w:webHidden/>
-              </w:rPr>
-              <w:instrText xml:space="preserve"> PAGEREF _Toc199264369 \h </w:instrText>
-            </w:r>
-            <w:r>
-              <w:rPr>
-                <w:noProof/>
-                <w:webHidden/>
-              </w:rPr>
-            </w:r>
-            <w:r>
-              <w:rPr>
-                <w:noProof/>
-                <w:webHidden/>
-              </w:rPr>
-              <w:fldChar w:fldCharType="separate"/>
-            </w:r>
-            <w:r>
-              <w:rPr>
-                <w:noProof/>
-                <w:webHidden/>
-              </w:rPr>
-              <w:t>25</w:t>
-            </w:r>
-            <w:r>
-              <w:rPr>
-                <w:noProof/>
-                <w:webHidden/>
-              </w:rPr>
-              <w:fldChar w:fldCharType="end"/>
-            </w:r>
-          </w:hyperlink>
-        </w:p>
-        <w:p>
-          <w:pPr>
-            <w:pStyle w:val="TM3"/>
-            <w:tabs>
-              <w:tab w:val="right" w:leader="dot" w:pos="9016"/>
-            </w:tabs>
-            <w:rPr>
-              <w:rFonts w:eastAsiaTheme="minorEastAsia"/>
-              <w:noProof/>
-              <w:lang w:eastAsia="en-GB"/>
-            </w:rPr>
-          </w:pPr>
-          <w:hyperlink w:anchor="_Toc199264370" w:history="1">
-            <w:r>
-              <w:rPr>
-                <w:rStyle w:val="Lienhypertexte"/>
-                <w:rFonts w:ascii="Comic Sans MS" w:hAnsi="Comic Sans MS"/>
-                <w:b/>
-                <w:bCs/>
-                <w:noProof/>
-                <w:lang w:val="fr-FR"/>
-              </w:rPr>
-              <w:t>Description sur cette use case</w:t>
-            </w:r>
-            <w:r>
-              <w:rPr>
-                <w:noProof/>
-                <w:webHidden/>
-              </w:rPr>
-              <w:tab/>
-            </w:r>
-            <w:r>
-              <w:rPr>
-                <w:noProof/>
-                <w:webHidden/>
-              </w:rPr>
-              <w:fldChar w:fldCharType="begin"/>
-            </w:r>
-            <w:r>
-              <w:rPr>
-                <w:noProof/>
-                <w:webHidden/>
-              </w:rPr>
-              <w:instrText xml:space="preserve"> PAGEREF _Toc199264370 \h </w:instrText>
             </w:r>
             <w:r>
               <w:rPr>
@@ -5146,6 +4632,46 @@
     <w:p>
       <w:pPr>
         <w:rPr>
+          <w:lang w:val="fr-FR"/>
+        </w:rPr>
+      </w:pPr>
+    </w:p>
+    <w:p>
+      <w:pPr>
+        <w:rPr>
+          <w:rFonts w:ascii="Comic Sans MS" w:hAnsi="Comic Sans MS"/>
+          <w:lang w:val="fr-FR"/>
+        </w:rPr>
+      </w:pPr>
+    </w:p>
+    <w:p>
+      <w:pPr>
+        <w:rPr>
+          <w:rFonts w:ascii="Comic Sans MS" w:hAnsi="Comic Sans MS"/>
+          <w:lang w:val="fr-FR"/>
+        </w:rPr>
+      </w:pPr>
+    </w:p>
+    <w:p>
+      <w:pPr>
+        <w:rPr>
+          <w:rFonts w:ascii="Comic Sans MS" w:hAnsi="Comic Sans MS"/>
+          <w:lang w:val="fr-FR"/>
+        </w:rPr>
+      </w:pPr>
+    </w:p>
+    <w:p>
+      <w:pPr>
+        <w:rPr>
+          <w:rFonts w:ascii="Comic Sans MS" w:hAnsi="Comic Sans MS"/>
+          <w:lang w:val="fr-FR"/>
+        </w:rPr>
+      </w:pPr>
+    </w:p>
+    <w:p>
+      <w:pPr>
+        <w:rPr>
+          <w:rFonts w:ascii="Comic Sans MS" w:hAnsi="Comic Sans MS"/>
           <w:lang w:val="fr-FR"/>
         </w:rPr>
       </w:pPr>
@@ -6871,7 +6397,6 @@
                 <w:lang w:val="fr-FR" w:eastAsia="en-GB"/>
               </w:rPr>
             </w:pPr>
-            <w:proofErr w:type="spellStart"/>
             <w:r>
               <w:rPr>
                 <w:rFonts w:ascii="Comic Sans MS" w:eastAsia="Times New Roman" w:hAnsi="Comic Sans MS" w:cs="Times New Roman"/>
@@ -6881,7 +6406,6 @@
               </w:rPr>
               <w:t>Acteur</w:t>
             </w:r>
-            <w:proofErr w:type="spellEnd"/>
           </w:p>
         </w:tc>
         <w:tc>
@@ -7362,16 +6886,7 @@
                 <w:szCs w:val="32"/>
                 <w:lang w:val="fr-FR"/>
               </w:rPr>
-              <w:t>Gestion et mise à jour des annonces sur la plateforme</w:t>
-            </w:r>
-            <w:r>
-              <w:rPr>
-                <w:rFonts w:ascii="Comic Sans MS" w:hAnsi="Comic Sans MS"/>
-                <w:sz w:val="32"/>
-                <w:szCs w:val="32"/>
-                <w:lang w:val="fr-FR"/>
-              </w:rPr>
-              <w:t>.</w:t>
+              <w:t>Gestion et mise à jour des annonces sur la plateforme.</w:t>
             </w:r>
           </w:p>
           <w:p>
@@ -7396,16 +6911,7 @@
                 <w:szCs w:val="32"/>
                 <w:lang w:val="fr-FR"/>
               </w:rPr>
-              <w:t>Organisation et gestion des catégories d’offres</w:t>
-            </w:r>
-            <w:r>
-              <w:rPr>
-                <w:rFonts w:ascii="Comic Sans MS" w:hAnsi="Comic Sans MS"/>
-                <w:sz w:val="32"/>
-                <w:szCs w:val="32"/>
-                <w:lang w:val="fr-FR"/>
-              </w:rPr>
-              <w:t>.</w:t>
+              <w:t>Organisation et gestion des catégories d’offres.</w:t>
             </w:r>
           </w:p>
         </w:tc>
@@ -7912,59 +7418,13 @@
           <w:szCs w:val="32"/>
         </w:rPr>
       </w:pPr>
-      <w:proofErr w:type="spellStart"/>
-      <w:r>
-        <w:rPr>
-          <w:rFonts w:ascii="Comic Sans MS" w:hAnsi="Comic Sans MS"/>
-          <w:sz w:val="32"/>
-          <w:szCs w:val="32"/>
-        </w:rPr>
-        <w:t>Créer</w:t>
-      </w:r>
-      <w:proofErr w:type="spellEnd"/>
-      <w:r>
-        <w:rPr>
-          <w:rFonts w:ascii="Comic Sans MS" w:hAnsi="Comic Sans MS"/>
-          <w:sz w:val="32"/>
-          <w:szCs w:val="32"/>
-        </w:rPr>
-        <w:t xml:space="preserve"> un </w:t>
-      </w:r>
-      <w:proofErr w:type="spellStart"/>
-      <w:r>
-        <w:rPr>
-          <w:rFonts w:ascii="Comic Sans MS" w:hAnsi="Comic Sans MS"/>
-          <w:sz w:val="32"/>
-          <w:szCs w:val="32"/>
-        </w:rPr>
-        <w:t>compte</w:t>
-      </w:r>
-      <w:proofErr w:type="spellEnd"/>
-      <w:r>
-        <w:rPr>
-          <w:rFonts w:ascii="Comic Sans MS" w:hAnsi="Comic Sans MS"/>
-          <w:sz w:val="32"/>
-          <w:szCs w:val="32"/>
-        </w:rPr>
-        <w:t xml:space="preserve"> </w:t>
-      </w:r>
-      <w:proofErr w:type="spellStart"/>
-      <w:r>
-        <w:rPr>
-          <w:rFonts w:ascii="Comic Sans MS" w:hAnsi="Comic Sans MS"/>
-          <w:sz w:val="32"/>
-          <w:szCs w:val="32"/>
-        </w:rPr>
-        <w:t>candidat</w:t>
-      </w:r>
-      <w:proofErr w:type="spellEnd"/>
-      <w:r>
-        <w:rPr>
-          <w:rFonts w:ascii="Comic Sans MS" w:hAnsi="Comic Sans MS"/>
-          <w:sz w:val="32"/>
-          <w:szCs w:val="32"/>
-        </w:rPr>
-        <w:t>.</w:t>
+      <w:r>
+        <w:rPr>
+          <w:rFonts w:ascii="Comic Sans MS" w:hAnsi="Comic Sans MS"/>
+          <w:sz w:val="32"/>
+          <w:szCs w:val="32"/>
+        </w:rPr>
+        <w:t>Créer un compte candidat.</w:t>
       </w:r>
     </w:p>
     <w:p>
@@ -8176,59 +7636,13 @@
           <w:szCs w:val="32"/>
         </w:rPr>
       </w:pPr>
-      <w:proofErr w:type="spellStart"/>
-      <w:r>
-        <w:rPr>
-          <w:rFonts w:ascii="Comic Sans MS" w:hAnsi="Comic Sans MS"/>
-          <w:sz w:val="32"/>
-          <w:szCs w:val="32"/>
-        </w:rPr>
-        <w:t>Créer</w:t>
-      </w:r>
-      <w:proofErr w:type="spellEnd"/>
-      <w:r>
-        <w:rPr>
-          <w:rFonts w:ascii="Comic Sans MS" w:hAnsi="Comic Sans MS"/>
-          <w:sz w:val="32"/>
-          <w:szCs w:val="32"/>
-        </w:rPr>
-        <w:t xml:space="preserve"> un </w:t>
-      </w:r>
-      <w:proofErr w:type="spellStart"/>
-      <w:r>
-        <w:rPr>
-          <w:rFonts w:ascii="Comic Sans MS" w:hAnsi="Comic Sans MS"/>
-          <w:sz w:val="32"/>
-          <w:szCs w:val="32"/>
-        </w:rPr>
-        <w:t>compte</w:t>
-      </w:r>
-      <w:proofErr w:type="spellEnd"/>
-      <w:r>
-        <w:rPr>
-          <w:rFonts w:ascii="Comic Sans MS" w:hAnsi="Comic Sans MS"/>
-          <w:sz w:val="32"/>
-          <w:szCs w:val="32"/>
-        </w:rPr>
-        <w:t xml:space="preserve"> </w:t>
-      </w:r>
-      <w:proofErr w:type="spellStart"/>
-      <w:r>
-        <w:rPr>
-          <w:rFonts w:ascii="Comic Sans MS" w:hAnsi="Comic Sans MS"/>
-          <w:sz w:val="32"/>
-          <w:szCs w:val="32"/>
-        </w:rPr>
-        <w:t>entreprise</w:t>
-      </w:r>
-      <w:proofErr w:type="spellEnd"/>
-      <w:r>
-        <w:rPr>
-          <w:rFonts w:ascii="Comic Sans MS" w:hAnsi="Comic Sans MS"/>
-          <w:sz w:val="32"/>
-          <w:szCs w:val="32"/>
-        </w:rPr>
-        <w:t>.</w:t>
+      <w:r>
+        <w:rPr>
+          <w:rFonts w:ascii="Comic Sans MS" w:hAnsi="Comic Sans MS"/>
+          <w:sz w:val="32"/>
+          <w:szCs w:val="32"/>
+        </w:rPr>
+        <w:t>Créer un compte entreprise.</w:t>
       </w:r>
     </w:p>
     <w:p>
@@ -8873,59 +8287,13 @@
           <w:szCs w:val="32"/>
         </w:rPr>
       </w:pPr>
-      <w:proofErr w:type="spellStart"/>
-      <w:r>
-        <w:rPr>
-          <w:rFonts w:ascii="Comic Sans MS" w:hAnsi="Comic Sans MS"/>
-          <w:sz w:val="32"/>
-          <w:szCs w:val="32"/>
-        </w:rPr>
-        <w:t>Lorsqu’un</w:t>
-      </w:r>
-      <w:proofErr w:type="spellEnd"/>
-      <w:r>
-        <w:rPr>
-          <w:rFonts w:ascii="Comic Sans MS" w:hAnsi="Comic Sans MS"/>
-          <w:sz w:val="32"/>
-          <w:szCs w:val="32"/>
-        </w:rPr>
-        <w:t xml:space="preserve"> message </w:t>
-      </w:r>
-      <w:proofErr w:type="spellStart"/>
-      <w:r>
-        <w:rPr>
-          <w:rFonts w:ascii="Comic Sans MS" w:hAnsi="Comic Sans MS"/>
-          <w:sz w:val="32"/>
-          <w:szCs w:val="32"/>
-        </w:rPr>
-        <w:t>est</w:t>
-      </w:r>
-      <w:proofErr w:type="spellEnd"/>
-      <w:r>
-        <w:rPr>
-          <w:rFonts w:ascii="Comic Sans MS" w:hAnsi="Comic Sans MS"/>
-          <w:sz w:val="32"/>
-          <w:szCs w:val="32"/>
-        </w:rPr>
-        <w:t xml:space="preserve"> </w:t>
-      </w:r>
-      <w:proofErr w:type="spellStart"/>
-      <w:r>
-        <w:rPr>
-          <w:rFonts w:ascii="Comic Sans MS" w:hAnsi="Comic Sans MS"/>
-          <w:sz w:val="32"/>
-          <w:szCs w:val="32"/>
-        </w:rPr>
-        <w:t>reçu</w:t>
-      </w:r>
-      <w:proofErr w:type="spellEnd"/>
-      <w:r>
-        <w:rPr>
-          <w:rFonts w:ascii="Comic Sans MS" w:hAnsi="Comic Sans MS"/>
-          <w:sz w:val="32"/>
-          <w:szCs w:val="32"/>
-        </w:rPr>
-        <w:t>.</w:t>
+      <w:r>
+        <w:rPr>
+          <w:rFonts w:ascii="Comic Sans MS" w:hAnsi="Comic Sans MS"/>
+          <w:sz w:val="32"/>
+          <w:szCs w:val="32"/>
+        </w:rPr>
+        <w:t>Lorsqu’un message est reçu.</w:t>
       </w:r>
     </w:p>
     <w:p>
@@ -10408,59 +9776,13 @@
           <w:szCs w:val="32"/>
         </w:rPr>
       </w:pPr>
-      <w:proofErr w:type="spellStart"/>
-      <w:r>
-        <w:rPr>
-          <w:rFonts w:ascii="Comic Sans MS" w:hAnsi="Comic Sans MS"/>
-          <w:sz w:val="32"/>
-          <w:szCs w:val="32"/>
-        </w:rPr>
-        <w:t>Créer</w:t>
-      </w:r>
-      <w:proofErr w:type="spellEnd"/>
-      <w:r>
-        <w:rPr>
-          <w:rFonts w:ascii="Comic Sans MS" w:hAnsi="Comic Sans MS"/>
-          <w:sz w:val="32"/>
-          <w:szCs w:val="32"/>
-        </w:rPr>
-        <w:t xml:space="preserve"> un </w:t>
-      </w:r>
-      <w:proofErr w:type="spellStart"/>
-      <w:r>
-        <w:rPr>
-          <w:rFonts w:ascii="Comic Sans MS" w:hAnsi="Comic Sans MS"/>
-          <w:sz w:val="32"/>
-          <w:szCs w:val="32"/>
-        </w:rPr>
-        <w:t>compte</w:t>
-      </w:r>
-      <w:proofErr w:type="spellEnd"/>
-      <w:r>
-        <w:rPr>
-          <w:rFonts w:ascii="Comic Sans MS" w:hAnsi="Comic Sans MS"/>
-          <w:sz w:val="32"/>
-          <w:szCs w:val="32"/>
-        </w:rPr>
-        <w:t xml:space="preserve"> </w:t>
-      </w:r>
-      <w:proofErr w:type="spellStart"/>
-      <w:r>
-        <w:rPr>
-          <w:rFonts w:ascii="Comic Sans MS" w:hAnsi="Comic Sans MS"/>
-          <w:sz w:val="32"/>
-          <w:szCs w:val="32"/>
-        </w:rPr>
-        <w:t>candidat</w:t>
-      </w:r>
-      <w:proofErr w:type="spellEnd"/>
-      <w:r>
-        <w:rPr>
-          <w:rFonts w:ascii="Comic Sans MS" w:hAnsi="Comic Sans MS"/>
-          <w:sz w:val="32"/>
-          <w:szCs w:val="32"/>
-        </w:rPr>
-        <w:t>.</w:t>
+      <w:r>
+        <w:rPr>
+          <w:rFonts w:ascii="Comic Sans MS" w:hAnsi="Comic Sans MS"/>
+          <w:sz w:val="32"/>
+          <w:szCs w:val="32"/>
+        </w:rPr>
+        <w:t>Créer un compte candidat.</w:t>
       </w:r>
     </w:p>
     <w:p>
@@ -10487,25 +9809,7 @@
           <w:sz w:val="32"/>
           <w:szCs w:val="32"/>
         </w:rPr>
-        <w:t xml:space="preserve">Se connecter / Se </w:t>
-      </w:r>
-      <w:proofErr w:type="spellStart"/>
-      <w:r>
-        <w:rPr>
-          <w:rFonts w:ascii="Comic Sans MS" w:hAnsi="Comic Sans MS"/>
-          <w:sz w:val="32"/>
-          <w:szCs w:val="32"/>
-        </w:rPr>
-        <w:t>déconnecter</w:t>
-      </w:r>
-      <w:proofErr w:type="spellEnd"/>
-      <w:r>
-        <w:rPr>
-          <w:rFonts w:ascii="Comic Sans MS" w:hAnsi="Comic Sans MS"/>
-          <w:sz w:val="32"/>
-          <w:szCs w:val="32"/>
-        </w:rPr>
-        <w:t>.</w:t>
+        <w:t>Se connecter / Se déconnecter.</w:t>
       </w:r>
     </w:p>
     <w:p>
@@ -10613,59 +9917,13 @@
           <w:szCs w:val="32"/>
         </w:rPr>
       </w:pPr>
-      <w:proofErr w:type="spellStart"/>
-      <w:r>
-        <w:rPr>
-          <w:rFonts w:ascii="Comic Sans MS" w:hAnsi="Comic Sans MS"/>
-          <w:sz w:val="32"/>
-          <w:szCs w:val="32"/>
-        </w:rPr>
-        <w:t>Postuler</w:t>
-      </w:r>
-      <w:proofErr w:type="spellEnd"/>
-      <w:r>
-        <w:rPr>
-          <w:rFonts w:ascii="Comic Sans MS" w:hAnsi="Comic Sans MS"/>
-          <w:sz w:val="32"/>
-          <w:szCs w:val="32"/>
-        </w:rPr>
-        <w:t xml:space="preserve"> à </w:t>
-      </w:r>
-      <w:proofErr w:type="spellStart"/>
-      <w:r>
-        <w:rPr>
-          <w:rFonts w:ascii="Comic Sans MS" w:hAnsi="Comic Sans MS"/>
-          <w:sz w:val="32"/>
-          <w:szCs w:val="32"/>
-        </w:rPr>
-        <w:t>une</w:t>
-      </w:r>
-      <w:proofErr w:type="spellEnd"/>
-      <w:r>
-        <w:rPr>
-          <w:rFonts w:ascii="Comic Sans MS" w:hAnsi="Comic Sans MS"/>
-          <w:sz w:val="32"/>
-          <w:szCs w:val="32"/>
-        </w:rPr>
-        <w:t xml:space="preserve"> </w:t>
-      </w:r>
-      <w:proofErr w:type="spellStart"/>
-      <w:r>
-        <w:rPr>
-          <w:rFonts w:ascii="Comic Sans MS" w:hAnsi="Comic Sans MS"/>
-          <w:sz w:val="32"/>
-          <w:szCs w:val="32"/>
-        </w:rPr>
-        <w:t>offre</w:t>
-      </w:r>
-      <w:proofErr w:type="spellEnd"/>
-      <w:r>
-        <w:rPr>
-          <w:rFonts w:ascii="Comic Sans MS" w:hAnsi="Comic Sans MS"/>
-          <w:sz w:val="32"/>
-          <w:szCs w:val="32"/>
-        </w:rPr>
-        <w:t>.</w:t>
+      <w:r>
+        <w:rPr>
+          <w:rFonts w:ascii="Comic Sans MS" w:hAnsi="Comic Sans MS"/>
+          <w:sz w:val="32"/>
+          <w:szCs w:val="32"/>
+        </w:rPr>
+        <w:t>Postuler à une offre.</w:t>
       </w:r>
     </w:p>
     <w:p>
@@ -10867,7 +10125,6 @@
           <w:lang w:val="fr-FR"/>
         </w:rPr>
       </w:pPr>
-      <w:proofErr w:type="spellStart"/>
       <w:r>
         <w:rPr>
           <w:rFonts w:ascii="Comic Sans MS" w:hAnsi="Comic Sans MS"/>
@@ -10877,40 +10134,7 @@
           <w:szCs w:val="28"/>
         </w:rPr>
         <w:lastRenderedPageBreak/>
-        <w:t>Fonctionnalités</w:t>
-      </w:r>
-      <w:proofErr w:type="spellEnd"/>
-      <w:r>
-        <w:rPr>
-          <w:rFonts w:ascii="Comic Sans MS" w:hAnsi="Comic Sans MS"/>
-          <w:b/>
-          <w:bCs/>
-          <w:sz w:val="28"/>
-          <w:szCs w:val="28"/>
-        </w:rPr>
-        <w:t xml:space="preserve"> </w:t>
-      </w:r>
-      <w:proofErr w:type="spellStart"/>
-      <w:r>
-        <w:rPr>
-          <w:rFonts w:ascii="Comic Sans MS" w:hAnsi="Comic Sans MS"/>
-          <w:b/>
-          <w:bCs/>
-          <w:sz w:val="28"/>
-          <w:szCs w:val="28"/>
-        </w:rPr>
-        <w:t>accessibles</w:t>
-      </w:r>
-      <w:proofErr w:type="spellEnd"/>
-      <w:r>
-        <w:rPr>
-          <w:rFonts w:ascii="Comic Sans MS" w:hAnsi="Comic Sans MS"/>
-          <w:b/>
-          <w:bCs/>
-          <w:sz w:val="28"/>
-          <w:szCs w:val="28"/>
-        </w:rPr>
-        <w:t>:</w:t>
+        <w:t>Fonctionnalités accessibles:</w:t>
       </w:r>
     </w:p>
     <w:p>
@@ -10931,59 +10155,13 @@
           <w:szCs w:val="32"/>
         </w:rPr>
       </w:pPr>
-      <w:proofErr w:type="spellStart"/>
-      <w:r>
-        <w:rPr>
-          <w:rFonts w:ascii="Comic Sans MS" w:hAnsi="Comic Sans MS"/>
-          <w:sz w:val="32"/>
-          <w:szCs w:val="32"/>
-        </w:rPr>
-        <w:t>Créer</w:t>
-      </w:r>
-      <w:proofErr w:type="spellEnd"/>
-      <w:r>
-        <w:rPr>
-          <w:rFonts w:ascii="Comic Sans MS" w:hAnsi="Comic Sans MS"/>
-          <w:sz w:val="32"/>
-          <w:szCs w:val="32"/>
-        </w:rPr>
-        <w:t xml:space="preserve"> un </w:t>
-      </w:r>
-      <w:proofErr w:type="spellStart"/>
-      <w:r>
-        <w:rPr>
-          <w:rFonts w:ascii="Comic Sans MS" w:hAnsi="Comic Sans MS"/>
-          <w:sz w:val="32"/>
-          <w:szCs w:val="32"/>
-        </w:rPr>
-        <w:t>compte</w:t>
-      </w:r>
-      <w:proofErr w:type="spellEnd"/>
-      <w:r>
-        <w:rPr>
-          <w:rFonts w:ascii="Comic Sans MS" w:hAnsi="Comic Sans MS"/>
-          <w:sz w:val="32"/>
-          <w:szCs w:val="32"/>
-        </w:rPr>
-        <w:t xml:space="preserve"> </w:t>
-      </w:r>
-      <w:proofErr w:type="spellStart"/>
-      <w:r>
-        <w:rPr>
-          <w:rFonts w:ascii="Comic Sans MS" w:hAnsi="Comic Sans MS"/>
-          <w:sz w:val="32"/>
-          <w:szCs w:val="32"/>
-        </w:rPr>
-        <w:t>entreprise</w:t>
-      </w:r>
-      <w:proofErr w:type="spellEnd"/>
-      <w:r>
-        <w:rPr>
-          <w:rFonts w:ascii="Comic Sans MS" w:hAnsi="Comic Sans MS"/>
-          <w:sz w:val="32"/>
-          <w:szCs w:val="32"/>
-        </w:rPr>
-        <w:t>.</w:t>
+      <w:r>
+        <w:rPr>
+          <w:rFonts w:ascii="Comic Sans MS" w:hAnsi="Comic Sans MS"/>
+          <w:sz w:val="32"/>
+          <w:szCs w:val="32"/>
+        </w:rPr>
+        <w:t>Créer un compte entreprise.</w:t>
       </w:r>
     </w:p>
     <w:p>
@@ -11010,25 +10188,7 @@
           <w:sz w:val="32"/>
           <w:szCs w:val="32"/>
         </w:rPr>
-        <w:t xml:space="preserve">Se connecter / Se </w:t>
-      </w:r>
-      <w:proofErr w:type="spellStart"/>
-      <w:r>
-        <w:rPr>
-          <w:rFonts w:ascii="Comic Sans MS" w:hAnsi="Comic Sans MS"/>
-          <w:sz w:val="32"/>
-          <w:szCs w:val="32"/>
-        </w:rPr>
-        <w:t>déconnecter</w:t>
-      </w:r>
-      <w:proofErr w:type="spellEnd"/>
-      <w:r>
-        <w:rPr>
-          <w:rFonts w:ascii="Comic Sans MS" w:hAnsi="Comic Sans MS"/>
-          <w:sz w:val="32"/>
-          <w:szCs w:val="32"/>
-        </w:rPr>
-        <w:t>.</w:t>
+        <w:t>Se connecter / Se déconnecter.</w:t>
       </w:r>
     </w:p>
     <w:p>
@@ -11320,7 +10480,6 @@
           <w:lang w:val="fr-FR"/>
         </w:rPr>
       </w:pPr>
-      <w:proofErr w:type="spellStart"/>
       <w:r>
         <w:rPr>
           <w:rFonts w:ascii="Comic Sans MS" w:hAnsi="Comic Sans MS"/>
@@ -11329,40 +10488,7 @@
           <w:sz w:val="28"/>
           <w:szCs w:val="28"/>
         </w:rPr>
-        <w:t>Fonctionnalités</w:t>
-      </w:r>
-      <w:proofErr w:type="spellEnd"/>
-      <w:r>
-        <w:rPr>
-          <w:rFonts w:ascii="Comic Sans MS" w:hAnsi="Comic Sans MS"/>
-          <w:b/>
-          <w:bCs/>
-          <w:sz w:val="28"/>
-          <w:szCs w:val="28"/>
-        </w:rPr>
-        <w:t xml:space="preserve"> </w:t>
-      </w:r>
-      <w:proofErr w:type="spellStart"/>
-      <w:r>
-        <w:rPr>
-          <w:rFonts w:ascii="Comic Sans MS" w:hAnsi="Comic Sans MS"/>
-          <w:b/>
-          <w:bCs/>
-          <w:sz w:val="28"/>
-          <w:szCs w:val="28"/>
-        </w:rPr>
-        <w:t>accessibles</w:t>
-      </w:r>
-      <w:proofErr w:type="spellEnd"/>
-      <w:r>
-        <w:rPr>
-          <w:rFonts w:ascii="Comic Sans MS" w:hAnsi="Comic Sans MS"/>
-          <w:b/>
-          <w:bCs/>
-          <w:sz w:val="28"/>
-          <w:szCs w:val="28"/>
-        </w:rPr>
-        <w:t xml:space="preserve"> :</w:t>
+        <w:t>Fonctionnalités accessibles :</w:t>
       </w:r>
     </w:p>
     <w:p>
@@ -11537,7 +10663,7 @@
           <w:ilvl w:val="2"/>
           <w:numId w:val="25"/>
         </w:numPr>
-        <w:outlineLvl w:val="2"/>
+        <w:outlineLvl w:val="3"/>
         <w:rPr>
           <w:rFonts w:ascii="Comic Sans MS" w:hAnsi="Comic Sans MS"/>
           <w:b/>
@@ -11594,7 +10720,7 @@
         </w:numPr>
         <w:ind w:left="1560"/>
         <w:jc w:val="center"/>
-        <w:outlineLvl w:val="3"/>
+        <w:outlineLvl w:val="4"/>
         <w:rPr>
           <w:rFonts w:ascii="Comic Sans MS" w:hAnsi="Comic Sans MS"/>
           <w:b/>
@@ -11884,7 +11010,7 @@
         </w:numPr>
         <w:ind w:left="1560"/>
         <w:jc w:val="center"/>
-        <w:outlineLvl w:val="3"/>
+        <w:outlineLvl w:val="4"/>
         <w:rPr>
           <w:rFonts w:ascii="Comic Sans MS" w:hAnsi="Comic Sans MS"/>
           <w:b/>
@@ -12164,7 +11290,7 @@
         </w:numPr>
         <w:ind w:left="1276" w:hanging="850"/>
         <w:jc w:val="center"/>
-        <w:outlineLvl w:val="3"/>
+        <w:outlineLvl w:val="4"/>
         <w:rPr>
           <w:rFonts w:ascii="Comic Sans MS" w:hAnsi="Comic Sans MS"/>
           <w:b/>
@@ -12401,7 +11527,7 @@
         </w:numPr>
         <w:ind w:left="851"/>
         <w:jc w:val="center"/>
-        <w:outlineLvl w:val="2"/>
+        <w:outlineLvl w:val="3"/>
         <w:rPr>
           <w:rFonts w:ascii="Comic Sans MS" w:hAnsi="Comic Sans MS"/>
           <w:b/>
@@ -12521,7 +11647,7 @@
           <w:ilvl w:val="3"/>
           <w:numId w:val="25"/>
         </w:numPr>
-        <w:outlineLvl w:val="3"/>
+        <w:outlineLvl w:val="4"/>
         <w:rPr>
           <w:rFonts w:ascii="Comic Sans MS" w:hAnsi="Comic Sans MS"/>
           <w:b/>
@@ -12566,7 +11692,7 @@
           <w:ilvl w:val="0"/>
           <w:numId w:val="52"/>
         </w:numPr>
-        <w:outlineLvl w:val="2"/>
+        <w:outlineLvl w:val="5"/>
         <w:rPr>
           <w:rFonts w:ascii="Comic Sans MS" w:hAnsi="Comic Sans MS"/>
           <w:b/>
@@ -12605,7 +11731,7 @@
       <w:pPr>
         <w:pStyle w:val="NormalWeb"/>
         <w:ind w:left="720"/>
-        <w:outlineLvl w:val="2"/>
+        <w:outlineLvl w:val="4"/>
         <w:rPr>
           <w:rFonts w:ascii="Comic Sans MS" w:hAnsi="Comic Sans MS"/>
           <w:b/>
@@ -12881,7 +12007,7 @@
           <w:ilvl w:val="3"/>
           <w:numId w:val="25"/>
         </w:numPr>
-        <w:outlineLvl w:val="3"/>
+        <w:outlineLvl w:val="4"/>
         <w:rPr>
           <w:rFonts w:ascii="Comic Sans MS" w:hAnsi="Comic Sans MS"/>
           <w:b/>
@@ -12924,7 +12050,7 @@
           <w:ilvl w:val="0"/>
           <w:numId w:val="52"/>
         </w:numPr>
-        <w:outlineLvl w:val="2"/>
+        <w:outlineLvl w:val="4"/>
         <w:rPr>
           <w:rFonts w:ascii="Comic Sans MS" w:hAnsi="Comic Sans MS"/>
           <w:b/>
@@ -12963,7 +12089,7 @@
       <w:pPr>
         <w:pStyle w:val="NormalWeb"/>
         <w:ind w:left="720"/>
-        <w:outlineLvl w:val="2"/>
+        <w:outlineLvl w:val="4"/>
         <w:rPr>
           <w:rFonts w:ascii="Comic Sans MS" w:hAnsi="Comic Sans MS"/>
           <w:b/>
@@ -21189,6 +20315,7 @@
   <w:style w:type="character" w:default="1" w:styleId="Policepardfaut">
     <w:name w:val="Default Paragraph Font"/>
     <w:uiPriority w:val="1"/>
+    <w:semiHidden/>
     <w:unhideWhenUsed/>
   </w:style>
   <w:style w:type="table" w:default="1" w:styleId="TableauNormal">

</xml_diff>

<commit_message>
maise a jour des quellques page
</commit_message>
<xml_diff>
--- a/Rapport PFE/pfe.docx
+++ b/Rapport PFE/pfe.docx
@@ -4570,29 +4570,7 @@
                 <w:noProof/>
                 <w:lang w:val="fr-FR"/>
               </w:rPr>
-              <w:t>Diagramme de</w:t>
-            </w:r>
-            <w:r>
-              <w:rPr>
-                <w:rStyle w:val="Lienhypertexte"/>
-                <w:rFonts w:asciiTheme="minorBidi" w:hAnsiTheme="minorBidi"/>
-                <w:b/>
-                <w:bCs/>
-                <w:noProof/>
-                <w:lang w:val="fr-FR"/>
-              </w:rPr>
-              <w:t>s</w:t>
-            </w:r>
-            <w:r>
-              <w:rPr>
-                <w:rStyle w:val="Lienhypertexte"/>
-                <w:rFonts w:asciiTheme="minorBidi" w:hAnsiTheme="minorBidi"/>
-                <w:b/>
-                <w:bCs/>
-                <w:noProof/>
-                <w:lang w:val="fr-FR"/>
-              </w:rPr>
-              <w:t xml:space="preserve"> cas d'utilisation Candidat</w:t>
+              <w:t>Diagramme des cas d'utilisation Candidat</w:t>
             </w:r>
             <w:r>
               <w:rPr>
@@ -6403,33 +6381,7 @@
             <w:szCs w:val="28"/>
             <w:lang w:val="fr-FR"/>
           </w:rPr>
-          <w:t>Figure 6:Diagramm</w:t>
-        </w:r>
-        <w:r>
-          <w:rPr>
-            <w:rStyle w:val="Lienhypertexte"/>
-            <w:rFonts w:asciiTheme="minorBidi" w:hAnsiTheme="minorBidi"/>
-            <w:b/>
-            <w:bCs/>
-            <w:noProof/>
-            <w:sz w:val="28"/>
-            <w:szCs w:val="28"/>
-            <w:lang w:val="fr-FR"/>
-          </w:rPr>
-          <w:t>e</w:t>
-        </w:r>
-        <w:r>
-          <w:rPr>
-            <w:rStyle w:val="Lienhypertexte"/>
-            <w:rFonts w:asciiTheme="minorBidi" w:hAnsiTheme="minorBidi"/>
-            <w:b/>
-            <w:bCs/>
-            <w:noProof/>
-            <w:sz w:val="28"/>
-            <w:szCs w:val="28"/>
-            <w:lang w:val="fr-FR"/>
-          </w:rPr>
-          <w:t xml:space="preserve"> de séquence:Valider un compte</w:t>
+          <w:t>Figure 6:Diagramme de séquence:Valider un compte</w:t>
         </w:r>
         <w:r>
           <w:rPr>
@@ -16667,9 +16619,9 @@
       <w:bookmarkStart w:id="275" w:name="_Toc199839272"/>
       <w:bookmarkStart w:id="276" w:name="_Toc199957154"/>
       <w:bookmarkStart w:id="277" w:name="_Toc199972464"/>
-      <w:bookmarkStart w:id="278" w:name="_Toc199695385"/>
-      <w:bookmarkStart w:id="279" w:name="_Toc199695817"/>
-      <w:bookmarkStart w:id="280" w:name="_Toc200517498"/>
+      <w:bookmarkStart w:id="278" w:name="_Toc200517498"/>
+      <w:bookmarkStart w:id="279" w:name="_Toc199695385"/>
+      <w:bookmarkStart w:id="280" w:name="_Toc199695817"/>
       <w:r>
         <w:rPr>
           <w:rFonts w:asciiTheme="minorBidi" w:hAnsiTheme="minorBidi" w:cstheme="minorBidi"/>
@@ -16681,16 +16633,16 @@
       <w:bookmarkEnd w:id="275"/>
       <w:bookmarkEnd w:id="276"/>
       <w:bookmarkEnd w:id="277"/>
+      <w:bookmarkEnd w:id="278"/>
+      <w:r>
+        <w:rPr>
+          <w:rFonts w:asciiTheme="minorBidi" w:hAnsiTheme="minorBidi" w:cstheme="minorBidi"/>
+          <w:lang w:val="fr-FR"/>
+        </w:rPr>
+        <w:t xml:space="preserve"> </w:t>
+      </w:r>
+      <w:bookmarkEnd w:id="279"/>
       <w:bookmarkEnd w:id="280"/>
-      <w:r>
-        <w:rPr>
-          <w:rFonts w:asciiTheme="minorBidi" w:hAnsiTheme="minorBidi" w:cstheme="minorBidi"/>
-          <w:lang w:val="fr-FR"/>
-        </w:rPr>
-        <w:t xml:space="preserve"> </w:t>
-      </w:r>
-      <w:bookmarkEnd w:id="278"/>
-      <w:bookmarkEnd w:id="279"/>
     </w:p>
     <w:p>
       <w:pPr>
@@ -18181,6 +18133,7 @@
                 <w:lang w:eastAsia="en-GB"/>
                 <w14:ligatures w14:val="none"/>
               </w:rPr>
+              <w:lastRenderedPageBreak/>
               <w:t>Scénarios</w:t>
             </w:r>
             <w:proofErr w:type="spellEnd"/>
@@ -19802,16 +19755,7 @@
                 <w:szCs w:val="24"/>
                 <w:lang w:val="fr-FR" w:eastAsia="en-GB"/>
               </w:rPr>
-              <w:t>-</w:t>
-            </w:r>
-            <w:r>
-              <w:rPr>
-                <w:rFonts w:asciiTheme="minorBidi" w:eastAsia="Times New Roman" w:hAnsiTheme="minorBidi"/>
-                <w:sz w:val="24"/>
-                <w:szCs w:val="24"/>
-                <w:lang w:val="fr-FR" w:eastAsia="en-GB"/>
-              </w:rPr>
-              <w:t xml:space="preserve"> </w:t>
+              <w:t xml:space="preserve">- </w:t>
             </w:r>
             <w:r>
               <w:rPr>
@@ -20283,6 +20227,7 @@
                 <w:lang w:eastAsia="en-GB"/>
                 <w14:ligatures w14:val="none"/>
               </w:rPr>
+              <w:lastRenderedPageBreak/>
               <w:t>Scénarios</w:t>
             </w:r>
             <w:proofErr w:type="spellEnd"/>
@@ -21038,29 +20983,7 @@
           <w:lang w:val="fr-FR" w:eastAsia="en-GB"/>
           <w14:ligatures w14:val="none"/>
         </w:rPr>
-        <w:t>"</w:t>
-      </w:r>
-      <w:r>
-        <w:rPr>
-          <w:rFonts w:asciiTheme="minorBidi" w:eastAsia="Times New Roman" w:hAnsiTheme="minorBidi"/>
-          <w:kern w:val="0"/>
-          <w:sz w:val="24"/>
-          <w:szCs w:val="24"/>
-          <w:lang w:val="fr-FR" w:eastAsia="en-GB"/>
-          <w14:ligatures w14:val="none"/>
-        </w:rPr>
-        <w:t xml:space="preserve"> </w:t>
-      </w:r>
-      <w:r>
-        <w:rPr>
-          <w:rFonts w:asciiTheme="minorBidi" w:eastAsia="Times New Roman" w:hAnsiTheme="minorBidi"/>
-          <w:kern w:val="0"/>
-          <w:sz w:val="24"/>
-          <w:szCs w:val="24"/>
-          <w:lang w:val="fr-FR" w:eastAsia="en-GB"/>
-          <w14:ligatures w14:val="none"/>
-        </w:rPr>
-        <w:t>Création d'un Compte Entreprise</w:t>
+        <w:t>" Création d'un Compte Entreprise</w:t>
       </w:r>
       <w:r>
         <w:rPr>
@@ -24161,6 +24084,7 @@
                 <w:lang w:eastAsia="en-GB"/>
                 <w14:ligatures w14:val="none"/>
               </w:rPr>
+              <w:lastRenderedPageBreak/>
               <w:t>Préconditions</w:t>
             </w:r>
             <w:proofErr w:type="spellEnd"/>
@@ -25013,8 +24937,8 @@
           <w:lang w:val="fr-FR"/>
         </w:rPr>
       </w:pPr>
-      <w:bookmarkStart w:id="329" w:name="_Toc199184739"/>
-      <w:bookmarkStart w:id="330" w:name="_Toc200517799"/>
+      <w:bookmarkStart w:id="329" w:name="_Toc200517799"/>
+      <w:bookmarkStart w:id="330" w:name="_Toc199184739"/>
       <w:r>
         <w:rPr>
           <w:color w:val="00B0F0"/>
@@ -25079,7 +25003,7 @@
         </w:rPr>
         <w:t>:Description détaillée du cas d’utilisation : Valider un compte d’entreprise</w:t>
       </w:r>
-      <w:bookmarkEnd w:id="330"/>
+      <w:bookmarkEnd w:id="329"/>
     </w:p>
     <w:p>
       <w:pPr>
@@ -25111,14 +25035,7 @@
           <w:rFonts w:asciiTheme="minorBidi" w:hAnsiTheme="minorBidi"/>
           <w:lang w:val="fr-FR"/>
         </w:rPr>
-        <w:t xml:space="preserve">“ </w:t>
-      </w:r>
-      <w:r>
-        <w:rPr>
-          <w:rFonts w:asciiTheme="minorBidi" w:hAnsiTheme="minorBidi"/>
-          <w:lang w:val="fr-FR"/>
-        </w:rPr>
-        <w:t>Valider un compte d’entreprise" :</w:t>
+        <w:t>“ Valider un compte d’entreprise" :</w:t>
       </w:r>
       <w:bookmarkEnd w:id="331"/>
     </w:p>
@@ -26603,25 +26520,7 @@
           <w:szCs w:val="28"/>
           <w:lang w:val="fr-FR"/>
         </w:rPr>
-        <w:t xml:space="preserve">: </w:t>
-      </w:r>
-      <w:r>
-        <w:rPr>
-          <w:color w:val="00B0F0"/>
-          <w:sz w:val="28"/>
-          <w:szCs w:val="28"/>
-          <w:lang w:val="fr-FR"/>
-        </w:rPr>
-        <w:t xml:space="preserve">Diagramme de </w:t>
-      </w:r>
-      <w:r>
-        <w:rPr>
-          <w:color w:val="00B0F0"/>
-          <w:sz w:val="28"/>
-          <w:szCs w:val="28"/>
-          <w:lang w:val="fr-FR"/>
-        </w:rPr>
-        <w:t xml:space="preserve">séquence : </w:t>
+        <w:t xml:space="preserve">: Diagramme de séquence : </w:t>
       </w:r>
       <w:r>
         <w:rPr>
@@ -26673,7 +26572,7 @@
         <w:t>Modèle statique</w:t>
       </w:r>
       <w:bookmarkStart w:id="338" w:name="_Toc199184740"/>
-      <w:bookmarkEnd w:id="329"/>
+      <w:bookmarkEnd w:id="330"/>
       <w:bookmarkEnd w:id="337"/>
     </w:p>
     <w:p>
@@ -27512,16 +27411,7 @@
                                 <w:szCs w:val="28"/>
                                 <w:lang w:val="fr-FR"/>
                               </w:rPr>
-                              <w:t xml:space="preserve">: </w:t>
-                            </w:r>
-                            <w:r>
-                              <w:rPr>
-                                <w:color w:val="00B0F0"/>
-                                <w:sz w:val="28"/>
-                                <w:szCs w:val="28"/>
-                                <w:lang w:val="fr-FR"/>
-                              </w:rPr>
-                              <w:t>Diagramme de classes.</w:t>
+                              <w:t>: Diagramme de classes.</w:t>
                             </w:r>
                             <w:bookmarkEnd w:id="345"/>
                           </w:p>
@@ -27617,16 +27507,7 @@
                           <w:szCs w:val="28"/>
                           <w:lang w:val="fr-FR"/>
                         </w:rPr>
-                        <w:t xml:space="preserve">: </w:t>
-                      </w:r>
-                      <w:r>
-                        <w:rPr>
-                          <w:color w:val="00B0F0"/>
-                          <w:sz w:val="28"/>
-                          <w:szCs w:val="28"/>
-                          <w:lang w:val="fr-FR"/>
-                        </w:rPr>
-                        <w:t>Diagramme de classes.</w:t>
+                        <w:t>: Diagramme de classes.</w:t>
                       </w:r>
                       <w:bookmarkEnd w:id="346"/>
                     </w:p>
@@ -30986,19 +30867,187 @@
     <w:p>
       <w:pPr>
         <w:pStyle w:val="NormalWeb"/>
+        <w:jc w:val="both"/>
         <w:outlineLvl w:val="1"/>
         <w:rPr>
-          <w:rFonts w:asciiTheme="minorBidi" w:hAnsiTheme="minorBidi" w:cstheme="minorBidi"/>
-          <w:b/>
-          <w:bCs/>
-          <w:sz w:val="32"/>
-          <w:szCs w:val="32"/>
-          <w:lang w:val="fr-FR"/>
-        </w:rPr>
-      </w:pPr>
+          <w:rFonts w:asciiTheme="minorHAnsi" w:eastAsiaTheme="minorHAnsi" w:hAnsiTheme="minorHAnsi" w:cstheme="minorBidi"/>
+          <w:kern w:val="2"/>
+          <w:lang w:val="fr-FR" w:eastAsia="en-US"/>
+          <w14:ligatures w14:val="standardContextual"/>
+        </w:rPr>
+      </w:pPr>
+      <w:r>
+        <w:rPr>
+          <w:rFonts w:asciiTheme="minorHAnsi" w:eastAsiaTheme="minorHAnsi" w:hAnsiTheme="minorHAnsi" w:cstheme="minorBidi"/>
+          <w:kern w:val="2"/>
+          <w:lang w:val="fr-FR" w:eastAsia="en-US"/>
+          <w14:ligatures w14:val="standardContextual"/>
+        </w:rPr>
+        <w:t>Dans cette section, nous présentons les principales interfaces graphiques développées dans le cadre de notre application web de réservation de services domestiques. Ces interfaces ont été conçues de manière à offrir une navigation intuitive, une expérience utilisateur agréable, et une accessibilité optimale pour tous les profils d’utilisateurs : clients, prestataires de services et administrateurs.</w:t>
+      </w:r>
     </w:p>
     <w:p>
       <w:pPr>
+        <w:pStyle w:val="NormalWeb"/>
+        <w:jc w:val="both"/>
+        <w:outlineLvl w:val="1"/>
+        <w:rPr>
+          <w:rFonts w:asciiTheme="minorHAnsi" w:eastAsiaTheme="minorHAnsi" w:hAnsiTheme="minorHAnsi" w:cstheme="minorBidi"/>
+          <w:kern w:val="2"/>
+          <w:lang w:val="fr-FR" w:eastAsia="en-US"/>
+          <w14:ligatures w14:val="standardContextual"/>
+        </w:rPr>
+      </w:pPr>
+      <w:r>
+        <w:rPr>
+          <w:rFonts w:asciiTheme="minorHAnsi" w:eastAsiaTheme="minorHAnsi" w:hAnsiTheme="minorHAnsi" w:cstheme="minorBidi"/>
+          <w:kern w:val="2"/>
+          <w:lang w:val="fr-FR" w:eastAsia="en-US"/>
+          <w14:ligatures w14:val="standardContextual"/>
+        </w:rPr>
+        <w:t>Chaque interface est illustrée à l’aide :</w:t>
+      </w:r>
+    </w:p>
+    <w:p>
+      <w:pPr>
+        <w:pStyle w:val="NormalWeb"/>
+        <w:numPr>
+          <w:ilvl w:val="0"/>
+          <w:numId w:val="49"/>
+        </w:numPr>
+        <w:jc w:val="both"/>
+        <w:outlineLvl w:val="1"/>
+        <w:rPr>
+          <w:rFonts w:asciiTheme="minorHAnsi" w:eastAsiaTheme="minorHAnsi" w:hAnsiTheme="minorHAnsi" w:cstheme="minorBidi"/>
+          <w:kern w:val="2"/>
+          <w:lang w:val="fr-FR" w:eastAsia="en-US"/>
+          <w14:ligatures w14:val="standardContextual"/>
+        </w:rPr>
+      </w:pPr>
+      <w:proofErr w:type="gramStart"/>
+      <w:r>
+        <w:rPr>
+          <w:rFonts w:asciiTheme="minorHAnsi" w:eastAsiaTheme="minorHAnsi" w:hAnsiTheme="minorHAnsi" w:cstheme="minorBidi"/>
+          <w:kern w:val="2"/>
+          <w:lang w:val="fr-FR" w:eastAsia="en-US"/>
+          <w14:ligatures w14:val="standardContextual"/>
+        </w:rPr>
+        <w:t>captures</w:t>
+      </w:r>
+      <w:proofErr w:type="gramEnd"/>
+      <w:r>
+        <w:rPr>
+          <w:rFonts w:asciiTheme="minorHAnsi" w:eastAsiaTheme="minorHAnsi" w:hAnsiTheme="minorHAnsi" w:cstheme="minorBidi"/>
+          <w:kern w:val="2"/>
+          <w:lang w:val="fr-FR" w:eastAsia="en-US"/>
+          <w14:ligatures w14:val="standardContextual"/>
+        </w:rPr>
+        <w:t xml:space="preserve"> d’écran représentatives,</w:t>
+      </w:r>
+    </w:p>
+    <w:p>
+      <w:pPr>
+        <w:pStyle w:val="NormalWeb"/>
+        <w:numPr>
+          <w:ilvl w:val="0"/>
+          <w:numId w:val="49"/>
+        </w:numPr>
+        <w:jc w:val="both"/>
+        <w:outlineLvl w:val="1"/>
+        <w:rPr>
+          <w:rFonts w:asciiTheme="minorHAnsi" w:eastAsiaTheme="minorHAnsi" w:hAnsiTheme="minorHAnsi" w:cstheme="minorBidi"/>
+          <w:kern w:val="2"/>
+          <w:lang w:val="fr-FR" w:eastAsia="en-US"/>
+          <w14:ligatures w14:val="standardContextual"/>
+        </w:rPr>
+      </w:pPr>
+      <w:proofErr w:type="gramStart"/>
+      <w:r>
+        <w:rPr>
+          <w:rFonts w:asciiTheme="minorHAnsi" w:eastAsiaTheme="minorHAnsi" w:hAnsiTheme="minorHAnsi" w:cstheme="minorBidi"/>
+          <w:kern w:val="2"/>
+          <w:lang w:val="fr-FR" w:eastAsia="en-US"/>
+          <w14:ligatures w14:val="standardContextual"/>
+        </w:rPr>
+        <w:t>d’une</w:t>
+      </w:r>
+      <w:proofErr w:type="gramEnd"/>
+      <w:r>
+        <w:rPr>
+          <w:rFonts w:asciiTheme="minorHAnsi" w:eastAsiaTheme="minorHAnsi" w:hAnsiTheme="minorHAnsi" w:cstheme="minorBidi"/>
+          <w:kern w:val="2"/>
+          <w:lang w:val="fr-FR" w:eastAsia="en-US"/>
+          <w14:ligatures w14:val="standardContextual"/>
+        </w:rPr>
+        <w:t xml:space="preserve"> description fonctionnelle claire,</w:t>
+      </w:r>
+    </w:p>
+    <w:p>
+      <w:pPr>
+        <w:pStyle w:val="NormalWeb"/>
+        <w:numPr>
+          <w:ilvl w:val="0"/>
+          <w:numId w:val="49"/>
+        </w:numPr>
+        <w:jc w:val="both"/>
+        <w:outlineLvl w:val="1"/>
+        <w:rPr>
+          <w:rFonts w:asciiTheme="minorHAnsi" w:eastAsiaTheme="minorHAnsi" w:hAnsiTheme="minorHAnsi" w:cstheme="minorBidi"/>
+          <w:kern w:val="2"/>
+          <w:lang w:val="fr-FR" w:eastAsia="en-US"/>
+          <w14:ligatures w14:val="standardContextual"/>
+        </w:rPr>
+      </w:pPr>
+      <w:proofErr w:type="gramStart"/>
+      <w:r>
+        <w:rPr>
+          <w:rFonts w:asciiTheme="minorHAnsi" w:eastAsiaTheme="minorHAnsi" w:hAnsiTheme="minorHAnsi" w:cstheme="minorBidi"/>
+          <w:kern w:val="2"/>
+          <w:lang w:val="fr-FR" w:eastAsia="en-US"/>
+          <w14:ligatures w14:val="standardContextual"/>
+        </w:rPr>
+        <w:t>d’une</w:t>
+      </w:r>
+      <w:proofErr w:type="gramEnd"/>
+      <w:r>
+        <w:rPr>
+          <w:rFonts w:asciiTheme="minorHAnsi" w:eastAsiaTheme="minorHAnsi" w:hAnsiTheme="minorHAnsi" w:cstheme="minorBidi"/>
+          <w:kern w:val="2"/>
+          <w:lang w:val="fr-FR" w:eastAsia="en-US"/>
+          <w14:ligatures w14:val="standardContextual"/>
+        </w:rPr>
+        <w:t xml:space="preserve"> explication des interactions possibles avec le système.</w:t>
+      </w:r>
+    </w:p>
+    <w:p>
+      <w:pPr>
+        <w:pStyle w:val="NormalWeb"/>
+        <w:jc w:val="both"/>
+        <w:outlineLvl w:val="1"/>
+        <w:rPr>
+          <w:rFonts w:asciiTheme="minorHAnsi" w:eastAsiaTheme="minorHAnsi" w:hAnsiTheme="minorHAnsi" w:cstheme="minorBidi"/>
+          <w:kern w:val="2"/>
+          <w:lang w:val="fr-FR" w:eastAsia="en-US"/>
+          <w14:ligatures w14:val="standardContextual"/>
+        </w:rPr>
+      </w:pPr>
+      <w:r>
+        <w:rPr>
+          <w:rFonts w:asciiTheme="minorHAnsi" w:eastAsiaTheme="minorHAnsi" w:hAnsiTheme="minorHAnsi" w:cstheme="minorBidi"/>
+          <w:kern w:val="2"/>
+          <w:lang w:val="fr-FR" w:eastAsia="en-US"/>
+          <w14:ligatures w14:val="standardContextual"/>
+        </w:rPr>
+        <w:t>Ces interfaces traduisent directement les besoins exprimés lors de la phase d’analyse fonctionnelle. Elles permettent à l’utilisateur de parcourir les différentes fonctionnalités proposées, de manière fluide et structurée, tout en assurant une cohérence visuelle à travers l’ensemble de l’application.</w:t>
+      </w:r>
+    </w:p>
+    <w:p>
+      <w:pPr>
+        <w:pStyle w:val="Paragraphedeliste"/>
+        <w:numPr>
+          <w:ilvl w:val="1"/>
+          <w:numId w:val="28"/>
+        </w:numPr>
         <w:rPr>
           <w:rFonts w:asciiTheme="minorBidi" w:eastAsia="Times New Roman" w:hAnsiTheme="minorBidi"/>
           <w:b/>
@@ -31012,12 +31061,71 @@
       </w:pPr>
       <w:r>
         <w:rPr>
-          <w:rFonts w:asciiTheme="minorBidi" w:hAnsiTheme="minorBidi"/>
-          <w:b/>
-          <w:bCs/>
+          <w:rFonts w:asciiTheme="minorBidi" w:eastAsia="Times New Roman" w:hAnsiTheme="minorBidi"/>
+          <w:b/>
+          <w:bCs/>
+          <w:kern w:val="0"/>
           <w:sz w:val="32"/>
           <w:szCs w:val="32"/>
-          <w:lang w:val="fr-FR"/>
+          <w:lang w:eastAsia="en-GB"/>
+          <w14:ligatures w14:val="none"/>
+        </w:rPr>
+        <w:lastRenderedPageBreak/>
+        <w:t xml:space="preserve">Page </w:t>
+      </w:r>
+      <w:proofErr w:type="spellStart"/>
+      <w:r>
+        <w:rPr>
+          <w:rFonts w:asciiTheme="minorBidi" w:eastAsia="Times New Roman" w:hAnsiTheme="minorBidi"/>
+          <w:b/>
+          <w:bCs/>
+          <w:kern w:val="0"/>
+          <w:sz w:val="32"/>
+          <w:szCs w:val="32"/>
+          <w:lang w:eastAsia="en-GB"/>
+          <w14:ligatures w14:val="none"/>
+        </w:rPr>
+        <w:t>d’accueil</w:t>
+      </w:r>
+      <w:proofErr w:type="spellEnd"/>
+    </w:p>
+    <w:p>
+      <w:pPr>
+        <w:rPr>
+          <w:rFonts w:asciiTheme="minorBidi" w:eastAsia="Times New Roman" w:hAnsiTheme="minorBidi"/>
+          <w:b/>
+          <w:bCs/>
+          <w:kern w:val="0"/>
+          <w:sz w:val="32"/>
+          <w:szCs w:val="32"/>
+          <w:lang w:val="fr-FR" w:eastAsia="en-GB"/>
+          <w14:ligatures w14:val="none"/>
+        </w:rPr>
+      </w:pPr>
+    </w:p>
+    <w:p>
+      <w:pPr>
+        <w:rPr>
+          <w:rFonts w:asciiTheme="minorBidi" w:eastAsia="Times New Roman" w:hAnsiTheme="minorBidi"/>
+          <w:b/>
+          <w:bCs/>
+          <w:kern w:val="0"/>
+          <w:sz w:val="32"/>
+          <w:szCs w:val="32"/>
+          <w:lang w:val="fr-FR" w:eastAsia="en-GB"/>
+          <w14:ligatures w14:val="none"/>
+        </w:rPr>
+      </w:pPr>
+      <w:r>
+        <w:rPr>
+          <w:rFonts w:asciiTheme="minorBidi" w:eastAsia="Times New Roman" w:hAnsiTheme="minorBidi"/>
+          <w:b/>
+          <w:bCs/>
+          <w:kern w:val="0"/>
+          <w:sz w:val="32"/>
+          <w:szCs w:val="32"/>
+          <w:lang w:val="fr-FR" w:eastAsia="en-GB"/>
+          <w14:ligatures w14:val="none"/>
         </w:rPr>
         <w:br w:type="page"/>
       </w:r>
@@ -32737,6 +32845,155 @@
     </w:lvl>
   </w:abstractNum>
   <w:abstractNum w:abstractNumId="2" w15:restartNumberingAfterBreak="0">
+    <w:nsid w:val="090A0006"/>
+    <w:multiLevelType w:val="multilevel"/>
+    <w:tmpl w:val="10F87E8A"/>
+    <w:lvl w:ilvl="0">
+      <w:start w:val="1"/>
+      <w:numFmt w:val="bullet"/>
+      <w:lvlText w:val=""/>
+      <w:lvlJc w:val="left"/>
+      <w:pPr>
+        <w:tabs>
+          <w:tab w:val="num" w:pos="360"/>
+        </w:tabs>
+        <w:ind w:left="360" w:hanging="360"/>
+      </w:pPr>
+      <w:rPr>
+        <w:rFonts w:ascii="Symbol" w:hAnsi="Symbol" w:hint="default"/>
+        <w:sz w:val="20"/>
+      </w:rPr>
+    </w:lvl>
+    <w:lvl w:ilvl="1" w:tentative="1">
+      <w:start w:val="1"/>
+      <w:numFmt w:val="bullet"/>
+      <w:lvlText w:val="o"/>
+      <w:lvlJc w:val="left"/>
+      <w:pPr>
+        <w:tabs>
+          <w:tab w:val="num" w:pos="1080"/>
+        </w:tabs>
+        <w:ind w:left="1080" w:hanging="360"/>
+      </w:pPr>
+      <w:rPr>
+        <w:rFonts w:ascii="Courier New" w:hAnsi="Courier New" w:hint="default"/>
+        <w:sz w:val="20"/>
+      </w:rPr>
+    </w:lvl>
+    <w:lvl w:ilvl="2" w:tentative="1">
+      <w:start w:val="1"/>
+      <w:numFmt w:val="bullet"/>
+      <w:lvlText w:val=""/>
+      <w:lvlJc w:val="left"/>
+      <w:pPr>
+        <w:tabs>
+          <w:tab w:val="num" w:pos="1800"/>
+        </w:tabs>
+        <w:ind w:left="1800" w:hanging="360"/>
+      </w:pPr>
+      <w:rPr>
+        <w:rFonts w:ascii="Wingdings" w:hAnsi="Wingdings" w:hint="default"/>
+        <w:sz w:val="20"/>
+      </w:rPr>
+    </w:lvl>
+    <w:lvl w:ilvl="3" w:tentative="1">
+      <w:start w:val="1"/>
+      <w:numFmt w:val="bullet"/>
+      <w:lvlText w:val=""/>
+      <w:lvlJc w:val="left"/>
+      <w:pPr>
+        <w:tabs>
+          <w:tab w:val="num" w:pos="2520"/>
+        </w:tabs>
+        <w:ind w:left="2520" w:hanging="360"/>
+      </w:pPr>
+      <w:rPr>
+        <w:rFonts w:ascii="Wingdings" w:hAnsi="Wingdings" w:hint="default"/>
+        <w:sz w:val="20"/>
+      </w:rPr>
+    </w:lvl>
+    <w:lvl w:ilvl="4" w:tentative="1">
+      <w:start w:val="1"/>
+      <w:numFmt w:val="bullet"/>
+      <w:lvlText w:val=""/>
+      <w:lvlJc w:val="left"/>
+      <w:pPr>
+        <w:tabs>
+          <w:tab w:val="num" w:pos="3240"/>
+        </w:tabs>
+        <w:ind w:left="3240" w:hanging="360"/>
+      </w:pPr>
+      <w:rPr>
+        <w:rFonts w:ascii="Wingdings" w:hAnsi="Wingdings" w:hint="default"/>
+        <w:sz w:val="20"/>
+      </w:rPr>
+    </w:lvl>
+    <w:lvl w:ilvl="5" w:tentative="1">
+      <w:start w:val="1"/>
+      <w:numFmt w:val="bullet"/>
+      <w:lvlText w:val=""/>
+      <w:lvlJc w:val="left"/>
+      <w:pPr>
+        <w:tabs>
+          <w:tab w:val="num" w:pos="3960"/>
+        </w:tabs>
+        <w:ind w:left="3960" w:hanging="360"/>
+      </w:pPr>
+      <w:rPr>
+        <w:rFonts w:ascii="Wingdings" w:hAnsi="Wingdings" w:hint="default"/>
+        <w:sz w:val="20"/>
+      </w:rPr>
+    </w:lvl>
+    <w:lvl w:ilvl="6" w:tentative="1">
+      <w:start w:val="1"/>
+      <w:numFmt w:val="bullet"/>
+      <w:lvlText w:val=""/>
+      <w:lvlJc w:val="left"/>
+      <w:pPr>
+        <w:tabs>
+          <w:tab w:val="num" w:pos="4680"/>
+        </w:tabs>
+        <w:ind w:left="4680" w:hanging="360"/>
+      </w:pPr>
+      <w:rPr>
+        <w:rFonts w:ascii="Wingdings" w:hAnsi="Wingdings" w:hint="default"/>
+        <w:sz w:val="20"/>
+      </w:rPr>
+    </w:lvl>
+    <w:lvl w:ilvl="7" w:tentative="1">
+      <w:start w:val="1"/>
+      <w:numFmt w:val="bullet"/>
+      <w:lvlText w:val=""/>
+      <w:lvlJc w:val="left"/>
+      <w:pPr>
+        <w:tabs>
+          <w:tab w:val="num" w:pos="5400"/>
+        </w:tabs>
+        <w:ind w:left="5400" w:hanging="360"/>
+      </w:pPr>
+      <w:rPr>
+        <w:rFonts w:ascii="Wingdings" w:hAnsi="Wingdings" w:hint="default"/>
+        <w:sz w:val="20"/>
+      </w:rPr>
+    </w:lvl>
+    <w:lvl w:ilvl="8" w:tentative="1">
+      <w:start w:val="1"/>
+      <w:numFmt w:val="bullet"/>
+      <w:lvlText w:val=""/>
+      <w:lvlJc w:val="left"/>
+      <w:pPr>
+        <w:tabs>
+          <w:tab w:val="num" w:pos="6120"/>
+        </w:tabs>
+        <w:ind w:left="6120" w:hanging="360"/>
+      </w:pPr>
+      <w:rPr>
+        <w:rFonts w:ascii="Wingdings" w:hAnsi="Wingdings" w:hint="default"/>
+        <w:sz w:val="20"/>
+      </w:rPr>
+    </w:lvl>
+  </w:abstractNum>
+  <w:abstractNum w:abstractNumId="3" w15:restartNumberingAfterBreak="0">
     <w:nsid w:val="09761532"/>
     <w:multiLevelType w:val="multilevel"/>
     <w:tmpl w:val="53BCED36"/>
@@ -32830,7 +33087,7 @@
       </w:pPr>
     </w:lvl>
   </w:abstractNum>
-  <w:abstractNum w:abstractNumId="3" w15:restartNumberingAfterBreak="0">
+  <w:abstractNum w:abstractNumId="4" w15:restartNumberingAfterBreak="0">
     <w:nsid w:val="0A4654F9"/>
     <w:multiLevelType w:val="multilevel"/>
     <w:tmpl w:val="45EE45C2"/>
@@ -32979,7 +33236,7 @@
       </w:rPr>
     </w:lvl>
   </w:abstractNum>
-  <w:abstractNum w:abstractNumId="4" w15:restartNumberingAfterBreak="0">
+  <w:abstractNum w:abstractNumId="5" w15:restartNumberingAfterBreak="0">
     <w:nsid w:val="0DC27D93"/>
     <w:multiLevelType w:val="multilevel"/>
     <w:tmpl w:val="5996642C"/>
@@ -33095,7 +33352,7 @@
       </w:pPr>
     </w:lvl>
   </w:abstractNum>
-  <w:abstractNum w:abstractNumId="5" w15:restartNumberingAfterBreak="0">
+  <w:abstractNum w:abstractNumId="6" w15:restartNumberingAfterBreak="0">
     <w:nsid w:val="0FC83162"/>
     <w:multiLevelType w:val="multilevel"/>
     <w:tmpl w:val="D478A46E"/>
@@ -33189,7 +33446,7 @@
       </w:pPr>
     </w:lvl>
   </w:abstractNum>
-  <w:abstractNum w:abstractNumId="6" w15:restartNumberingAfterBreak="0">
+  <w:abstractNum w:abstractNumId="7" w15:restartNumberingAfterBreak="0">
     <w:nsid w:val="107A572C"/>
     <w:multiLevelType w:val="hybridMultilevel"/>
     <w:tmpl w:val="5E428640"/>
@@ -33301,7 +33558,7 @@
       </w:rPr>
     </w:lvl>
   </w:abstractNum>
-  <w:abstractNum w:abstractNumId="7" w15:restartNumberingAfterBreak="0">
+  <w:abstractNum w:abstractNumId="8" w15:restartNumberingAfterBreak="0">
     <w:nsid w:val="11552252"/>
     <w:multiLevelType w:val="multilevel"/>
     <w:tmpl w:val="B036B1FE"/>
@@ -33450,7 +33707,7 @@
       </w:rPr>
     </w:lvl>
   </w:abstractNum>
-  <w:abstractNum w:abstractNumId="8" w15:restartNumberingAfterBreak="0">
+  <w:abstractNum w:abstractNumId="9" w15:restartNumberingAfterBreak="0">
     <w:nsid w:val="14861548"/>
     <w:multiLevelType w:val="multilevel"/>
     <w:tmpl w:val="5E16F472"/>
@@ -33599,7 +33856,7 @@
       </w:rPr>
     </w:lvl>
   </w:abstractNum>
-  <w:abstractNum w:abstractNumId="9" w15:restartNumberingAfterBreak="0">
+  <w:abstractNum w:abstractNumId="10" w15:restartNumberingAfterBreak="0">
     <w:nsid w:val="14B11006"/>
     <w:multiLevelType w:val="multilevel"/>
     <w:tmpl w:val="42B6B6C2"/>
@@ -33693,7 +33950,7 @@
       </w:pPr>
     </w:lvl>
   </w:abstractNum>
-  <w:abstractNum w:abstractNumId="10" w15:restartNumberingAfterBreak="0">
+  <w:abstractNum w:abstractNumId="11" w15:restartNumberingAfterBreak="0">
     <w:nsid w:val="15F22737"/>
     <w:multiLevelType w:val="multilevel"/>
     <w:tmpl w:val="25D836D0"/>
@@ -33842,7 +34099,7 @@
       </w:rPr>
     </w:lvl>
   </w:abstractNum>
-  <w:abstractNum w:abstractNumId="11" w15:restartNumberingAfterBreak="0">
+  <w:abstractNum w:abstractNumId="12" w15:restartNumberingAfterBreak="0">
     <w:nsid w:val="1701348F"/>
     <w:multiLevelType w:val="hybridMultilevel"/>
     <w:tmpl w:val="0A28F23A"/>
@@ -33955,7 +34212,7 @@
       </w:rPr>
     </w:lvl>
   </w:abstractNum>
-  <w:abstractNum w:abstractNumId="12" w15:restartNumberingAfterBreak="0">
+  <w:abstractNum w:abstractNumId="13" w15:restartNumberingAfterBreak="0">
     <w:nsid w:val="186A542C"/>
     <w:multiLevelType w:val="multilevel"/>
     <w:tmpl w:val="0809001F"/>
@@ -34068,7 +34325,7 @@
       </w:rPr>
     </w:lvl>
   </w:abstractNum>
-  <w:abstractNum w:abstractNumId="13" w15:restartNumberingAfterBreak="0">
+  <w:abstractNum w:abstractNumId="14" w15:restartNumberingAfterBreak="0">
     <w:nsid w:val="1F0D7B4C"/>
     <w:multiLevelType w:val="multilevel"/>
     <w:tmpl w:val="034A8EB8"/>
@@ -34213,7 +34470,7 @@
       </w:rPr>
     </w:lvl>
   </w:abstractNum>
-  <w:abstractNum w:abstractNumId="14" w15:restartNumberingAfterBreak="0">
+  <w:abstractNum w:abstractNumId="15" w15:restartNumberingAfterBreak="0">
     <w:nsid w:val="1F3F7E7A"/>
     <w:multiLevelType w:val="multilevel"/>
     <w:tmpl w:val="56A69E38"/>
@@ -34333,7 +34590,7 @@
       </w:pPr>
     </w:lvl>
   </w:abstractNum>
-  <w:abstractNum w:abstractNumId="15" w15:restartNumberingAfterBreak="0">
+  <w:abstractNum w:abstractNumId="16" w15:restartNumberingAfterBreak="0">
     <w:nsid w:val="24656FAA"/>
     <w:multiLevelType w:val="multilevel"/>
     <w:tmpl w:val="1F289A1C"/>
@@ -34482,7 +34739,120 @@
       </w:rPr>
     </w:lvl>
   </w:abstractNum>
-  <w:abstractNum w:abstractNumId="16" w15:restartNumberingAfterBreak="0">
+  <w:abstractNum w:abstractNumId="17" w15:restartNumberingAfterBreak="0">
+    <w:nsid w:val="266F2FF9"/>
+    <w:multiLevelType w:val="hybridMultilevel"/>
+    <w:tmpl w:val="83EC8760"/>
+    <w:lvl w:ilvl="0" w:tplc="08090001">
+      <w:start w:val="1"/>
+      <w:numFmt w:val="bullet"/>
+      <w:lvlText w:val=""/>
+      <w:lvlJc w:val="left"/>
+      <w:pPr>
+        <w:ind w:left="720" w:hanging="360"/>
+      </w:pPr>
+      <w:rPr>
+        <w:rFonts w:ascii="Symbol" w:hAnsi="Symbol" w:hint="default"/>
+      </w:rPr>
+    </w:lvl>
+    <w:lvl w:ilvl="1" w:tplc="08090003" w:tentative="1">
+      <w:start w:val="1"/>
+      <w:numFmt w:val="bullet"/>
+      <w:lvlText w:val="o"/>
+      <w:lvlJc w:val="left"/>
+      <w:pPr>
+        <w:ind w:left="1440" w:hanging="360"/>
+      </w:pPr>
+      <w:rPr>
+        <w:rFonts w:ascii="Courier New" w:hAnsi="Courier New" w:cs="Courier New" w:hint="default"/>
+      </w:rPr>
+    </w:lvl>
+    <w:lvl w:ilvl="2" w:tplc="08090005" w:tentative="1">
+      <w:start w:val="1"/>
+      <w:numFmt w:val="bullet"/>
+      <w:lvlText w:val=""/>
+      <w:lvlJc w:val="left"/>
+      <w:pPr>
+        <w:ind w:left="2160" w:hanging="360"/>
+      </w:pPr>
+      <w:rPr>
+        <w:rFonts w:ascii="Wingdings" w:hAnsi="Wingdings" w:hint="default"/>
+      </w:rPr>
+    </w:lvl>
+    <w:lvl w:ilvl="3" w:tplc="08090001" w:tentative="1">
+      <w:start w:val="1"/>
+      <w:numFmt w:val="bullet"/>
+      <w:lvlText w:val=""/>
+      <w:lvlJc w:val="left"/>
+      <w:pPr>
+        <w:ind w:left="2880" w:hanging="360"/>
+      </w:pPr>
+      <w:rPr>
+        <w:rFonts w:ascii="Symbol" w:hAnsi="Symbol" w:hint="default"/>
+      </w:rPr>
+    </w:lvl>
+    <w:lvl w:ilvl="4" w:tplc="08090003" w:tentative="1">
+      <w:start w:val="1"/>
+      <w:numFmt w:val="bullet"/>
+      <w:lvlText w:val="o"/>
+      <w:lvlJc w:val="left"/>
+      <w:pPr>
+        <w:ind w:left="3600" w:hanging="360"/>
+      </w:pPr>
+      <w:rPr>
+        <w:rFonts w:ascii="Courier New" w:hAnsi="Courier New" w:cs="Courier New" w:hint="default"/>
+      </w:rPr>
+    </w:lvl>
+    <w:lvl w:ilvl="5" w:tplc="08090005" w:tentative="1">
+      <w:start w:val="1"/>
+      <w:numFmt w:val="bullet"/>
+      <w:lvlText w:val=""/>
+      <w:lvlJc w:val="left"/>
+      <w:pPr>
+        <w:ind w:left="4320" w:hanging="360"/>
+      </w:pPr>
+      <w:rPr>
+        <w:rFonts w:ascii="Wingdings" w:hAnsi="Wingdings" w:hint="default"/>
+      </w:rPr>
+    </w:lvl>
+    <w:lvl w:ilvl="6" w:tplc="08090001" w:tentative="1">
+      <w:start w:val="1"/>
+      <w:numFmt w:val="bullet"/>
+      <w:lvlText w:val=""/>
+      <w:lvlJc w:val="left"/>
+      <w:pPr>
+        <w:ind w:left="5040" w:hanging="360"/>
+      </w:pPr>
+      <w:rPr>
+        <w:rFonts w:ascii="Symbol" w:hAnsi="Symbol" w:hint="default"/>
+      </w:rPr>
+    </w:lvl>
+    <w:lvl w:ilvl="7" w:tplc="08090003" w:tentative="1">
+      <w:start w:val="1"/>
+      <w:numFmt w:val="bullet"/>
+      <w:lvlText w:val="o"/>
+      <w:lvlJc w:val="left"/>
+      <w:pPr>
+        <w:ind w:left="5760" w:hanging="360"/>
+      </w:pPr>
+      <w:rPr>
+        <w:rFonts w:ascii="Courier New" w:hAnsi="Courier New" w:cs="Courier New" w:hint="default"/>
+      </w:rPr>
+    </w:lvl>
+    <w:lvl w:ilvl="8" w:tplc="08090005" w:tentative="1">
+      <w:start w:val="1"/>
+      <w:numFmt w:val="bullet"/>
+      <w:lvlText w:val=""/>
+      <w:lvlJc w:val="left"/>
+      <w:pPr>
+        <w:ind w:left="6480" w:hanging="360"/>
+      </w:pPr>
+      <w:rPr>
+        <w:rFonts w:ascii="Wingdings" w:hAnsi="Wingdings" w:hint="default"/>
+      </w:rPr>
+    </w:lvl>
+  </w:abstractNum>
+  <w:abstractNum w:abstractNumId="18" w15:restartNumberingAfterBreak="0">
     <w:nsid w:val="2AC27F4A"/>
     <w:multiLevelType w:val="hybridMultilevel"/>
     <w:tmpl w:val="DE1A0ED6"/>
@@ -34595,7 +34965,7 @@
       </w:rPr>
     </w:lvl>
   </w:abstractNum>
-  <w:abstractNum w:abstractNumId="17" w15:restartNumberingAfterBreak="0">
+  <w:abstractNum w:abstractNumId="19" w15:restartNumberingAfterBreak="0">
     <w:nsid w:val="2CB8448E"/>
     <w:multiLevelType w:val="multilevel"/>
     <w:tmpl w:val="66900ABE"/>
@@ -34744,7 +35114,7 @@
       </w:rPr>
     </w:lvl>
   </w:abstractNum>
-  <w:abstractNum w:abstractNumId="18" w15:restartNumberingAfterBreak="0">
+  <w:abstractNum w:abstractNumId="20" w15:restartNumberingAfterBreak="0">
     <w:nsid w:val="303B0C21"/>
     <w:multiLevelType w:val="hybridMultilevel"/>
     <w:tmpl w:val="007A991A"/>
@@ -34859,7 +35229,7 @@
       </w:rPr>
     </w:lvl>
   </w:abstractNum>
-  <w:abstractNum w:abstractNumId="19" w15:restartNumberingAfterBreak="0">
+  <w:abstractNum w:abstractNumId="21" w15:restartNumberingAfterBreak="0">
     <w:nsid w:val="333373FB"/>
     <w:multiLevelType w:val="multilevel"/>
     <w:tmpl w:val="FA981FDE"/>
@@ -35008,7 +35378,7 @@
       </w:rPr>
     </w:lvl>
   </w:abstractNum>
-  <w:abstractNum w:abstractNumId="20" w15:restartNumberingAfterBreak="0">
+  <w:abstractNum w:abstractNumId="22" w15:restartNumberingAfterBreak="0">
     <w:nsid w:val="37C1200C"/>
     <w:multiLevelType w:val="hybridMultilevel"/>
     <w:tmpl w:val="CB0ADE1E"/>
@@ -35121,7 +35491,7 @@
       </w:rPr>
     </w:lvl>
   </w:abstractNum>
-  <w:abstractNum w:abstractNumId="21" w15:restartNumberingAfterBreak="0">
+  <w:abstractNum w:abstractNumId="23" w15:restartNumberingAfterBreak="0">
     <w:nsid w:val="39245236"/>
     <w:multiLevelType w:val="hybridMultilevel"/>
     <w:tmpl w:val="3E98B33C"/>
@@ -35234,7 +35604,7 @@
       </w:rPr>
     </w:lvl>
   </w:abstractNum>
-  <w:abstractNum w:abstractNumId="22" w15:restartNumberingAfterBreak="0">
+  <w:abstractNum w:abstractNumId="24" w15:restartNumberingAfterBreak="0">
     <w:nsid w:val="39F52A3A"/>
     <w:multiLevelType w:val="multilevel"/>
     <w:tmpl w:val="51882EE0"/>
@@ -35383,7 +35753,7 @@
       </w:rPr>
     </w:lvl>
   </w:abstractNum>
-  <w:abstractNum w:abstractNumId="23" w15:restartNumberingAfterBreak="0">
+  <w:abstractNum w:abstractNumId="25" w15:restartNumberingAfterBreak="0">
     <w:nsid w:val="424B0AFA"/>
     <w:multiLevelType w:val="hybridMultilevel"/>
     <w:tmpl w:val="A4C0FF08"/>
@@ -35496,7 +35866,7 @@
       </w:rPr>
     </w:lvl>
   </w:abstractNum>
-  <w:abstractNum w:abstractNumId="24" w15:restartNumberingAfterBreak="0">
+  <w:abstractNum w:abstractNumId="26" w15:restartNumberingAfterBreak="0">
     <w:nsid w:val="429F0B53"/>
     <w:multiLevelType w:val="multilevel"/>
     <w:tmpl w:val="2F58896C"/>
@@ -35645,7 +36015,7 @@
       </w:rPr>
     </w:lvl>
   </w:abstractNum>
-  <w:abstractNum w:abstractNumId="25" w15:restartNumberingAfterBreak="0">
+  <w:abstractNum w:abstractNumId="27" w15:restartNumberingAfterBreak="0">
     <w:nsid w:val="42AE6039"/>
     <w:multiLevelType w:val="multilevel"/>
     <w:tmpl w:val="5CB855B8"/>
@@ -35762,7 +36132,7 @@
       </w:pPr>
     </w:lvl>
   </w:abstractNum>
-  <w:abstractNum w:abstractNumId="26" w15:restartNumberingAfterBreak="0">
+  <w:abstractNum w:abstractNumId="28" w15:restartNumberingAfterBreak="0">
     <w:nsid w:val="466C57AE"/>
     <w:multiLevelType w:val="multilevel"/>
     <w:tmpl w:val="D2269A04"/>
@@ -35911,7 +36281,7 @@
       </w:rPr>
     </w:lvl>
   </w:abstractNum>
-  <w:abstractNum w:abstractNumId="27" w15:restartNumberingAfterBreak="0">
+  <w:abstractNum w:abstractNumId="29" w15:restartNumberingAfterBreak="0">
     <w:nsid w:val="467F2E93"/>
     <w:multiLevelType w:val="multilevel"/>
     <w:tmpl w:val="D548CB42"/>
@@ -36060,7 +36430,7 @@
       </w:rPr>
     </w:lvl>
   </w:abstractNum>
-  <w:abstractNum w:abstractNumId="28" w15:restartNumberingAfterBreak="0">
+  <w:abstractNum w:abstractNumId="30" w15:restartNumberingAfterBreak="0">
     <w:nsid w:val="498A79C6"/>
     <w:multiLevelType w:val="hybridMultilevel"/>
     <w:tmpl w:val="20FE26B8"/>
@@ -36177,7 +36547,7 @@
       </w:rPr>
     </w:lvl>
   </w:abstractNum>
-  <w:abstractNum w:abstractNumId="29" w15:restartNumberingAfterBreak="0">
+  <w:abstractNum w:abstractNumId="31" w15:restartNumberingAfterBreak="0">
     <w:nsid w:val="4A560C61"/>
     <w:multiLevelType w:val="multilevel"/>
     <w:tmpl w:val="16F296D0"/>
@@ -36326,7 +36696,7 @@
       </w:rPr>
     </w:lvl>
   </w:abstractNum>
-  <w:abstractNum w:abstractNumId="30" w15:restartNumberingAfterBreak="0">
+  <w:abstractNum w:abstractNumId="32" w15:restartNumberingAfterBreak="0">
     <w:nsid w:val="4ABF3B0E"/>
     <w:multiLevelType w:val="hybridMultilevel"/>
     <w:tmpl w:val="E7CE5CC0"/>
@@ -36439,7 +36809,7 @@
       </w:rPr>
     </w:lvl>
   </w:abstractNum>
-  <w:abstractNum w:abstractNumId="31" w15:restartNumberingAfterBreak="0">
+  <w:abstractNum w:abstractNumId="33" w15:restartNumberingAfterBreak="0">
     <w:nsid w:val="4BFE069A"/>
     <w:multiLevelType w:val="multilevel"/>
     <w:tmpl w:val="C368197A"/>
@@ -36588,7 +36958,7 @@
       </w:rPr>
     </w:lvl>
   </w:abstractNum>
-  <w:abstractNum w:abstractNumId="32" w15:restartNumberingAfterBreak="0">
+  <w:abstractNum w:abstractNumId="34" w15:restartNumberingAfterBreak="0">
     <w:nsid w:val="50AB78A0"/>
     <w:multiLevelType w:val="multilevel"/>
     <w:tmpl w:val="0809001F"/>
@@ -36677,7 +37047,7 @@
       </w:pPr>
     </w:lvl>
   </w:abstractNum>
-  <w:abstractNum w:abstractNumId="33" w15:restartNumberingAfterBreak="0">
+  <w:abstractNum w:abstractNumId="35" w15:restartNumberingAfterBreak="0">
     <w:nsid w:val="51AE3EC8"/>
     <w:multiLevelType w:val="multilevel"/>
     <w:tmpl w:val="08090025"/>
@@ -36772,7 +37142,7 @@
       </w:pPr>
     </w:lvl>
   </w:abstractNum>
-  <w:abstractNum w:abstractNumId="34" w15:restartNumberingAfterBreak="0">
+  <w:abstractNum w:abstractNumId="36" w15:restartNumberingAfterBreak="0">
     <w:nsid w:val="52FA0557"/>
     <w:multiLevelType w:val="multilevel"/>
     <w:tmpl w:val="366AD3EA"/>
@@ -36921,7 +37291,7 @@
       </w:rPr>
     </w:lvl>
   </w:abstractNum>
-  <w:abstractNum w:abstractNumId="35" w15:restartNumberingAfterBreak="0">
+  <w:abstractNum w:abstractNumId="37" w15:restartNumberingAfterBreak="0">
     <w:nsid w:val="5B116CDE"/>
     <w:multiLevelType w:val="multilevel"/>
     <w:tmpl w:val="E61C67D4"/>
@@ -37036,7 +37406,7 @@
       </w:rPr>
     </w:lvl>
   </w:abstractNum>
-  <w:abstractNum w:abstractNumId="36" w15:restartNumberingAfterBreak="0">
+  <w:abstractNum w:abstractNumId="38" w15:restartNumberingAfterBreak="0">
     <w:nsid w:val="5BA101F4"/>
     <w:multiLevelType w:val="hybridMultilevel"/>
     <w:tmpl w:val="2F680C5E"/>
@@ -37149,7 +37519,7 @@
       </w:rPr>
     </w:lvl>
   </w:abstractNum>
-  <w:abstractNum w:abstractNumId="37" w15:restartNumberingAfterBreak="0">
+  <w:abstractNum w:abstractNumId="39" w15:restartNumberingAfterBreak="0">
     <w:nsid w:val="5D4C0383"/>
     <w:multiLevelType w:val="hybridMultilevel"/>
     <w:tmpl w:val="03D8DD04"/>
@@ -37262,7 +37632,7 @@
       </w:rPr>
     </w:lvl>
   </w:abstractNum>
-  <w:abstractNum w:abstractNumId="38" w15:restartNumberingAfterBreak="0">
+  <w:abstractNum w:abstractNumId="40" w15:restartNumberingAfterBreak="0">
     <w:nsid w:val="634235ED"/>
     <w:multiLevelType w:val="hybridMultilevel"/>
     <w:tmpl w:val="9FD2A240"/>
@@ -37375,7 +37745,7 @@
       </w:rPr>
     </w:lvl>
   </w:abstractNum>
-  <w:abstractNum w:abstractNumId="39" w15:restartNumberingAfterBreak="0">
+  <w:abstractNum w:abstractNumId="41" w15:restartNumberingAfterBreak="0">
     <w:nsid w:val="6A3846C8"/>
     <w:multiLevelType w:val="hybridMultilevel"/>
     <w:tmpl w:val="4FE451DE"/>
@@ -37488,7 +37858,7 @@
       </w:rPr>
     </w:lvl>
   </w:abstractNum>
-  <w:abstractNum w:abstractNumId="40" w15:restartNumberingAfterBreak="0">
+  <w:abstractNum w:abstractNumId="42" w15:restartNumberingAfterBreak="0">
     <w:nsid w:val="6B892641"/>
     <w:multiLevelType w:val="multilevel"/>
     <w:tmpl w:val="9990D58A"/>
@@ -37637,7 +38007,7 @@
       </w:rPr>
     </w:lvl>
   </w:abstractNum>
-  <w:abstractNum w:abstractNumId="41" w15:restartNumberingAfterBreak="0">
+  <w:abstractNum w:abstractNumId="43" w15:restartNumberingAfterBreak="0">
     <w:nsid w:val="6BD34997"/>
     <w:multiLevelType w:val="hybridMultilevel"/>
     <w:tmpl w:val="1AC8EE26"/>
@@ -37752,7 +38122,7 @@
       </w:rPr>
     </w:lvl>
   </w:abstractNum>
-  <w:abstractNum w:abstractNumId="42" w15:restartNumberingAfterBreak="0">
+  <w:abstractNum w:abstractNumId="44" w15:restartNumberingAfterBreak="0">
     <w:nsid w:val="6DBC14BE"/>
     <w:multiLevelType w:val="multilevel"/>
     <w:tmpl w:val="9464361A"/>
@@ -37865,7 +38235,7 @@
       </w:rPr>
     </w:lvl>
   </w:abstractNum>
-  <w:abstractNum w:abstractNumId="43" w15:restartNumberingAfterBreak="0">
+  <w:abstractNum w:abstractNumId="45" w15:restartNumberingAfterBreak="0">
     <w:nsid w:val="6E767509"/>
     <w:multiLevelType w:val="hybridMultilevel"/>
     <w:tmpl w:val="6C3C955A"/>
@@ -37978,7 +38348,7 @@
       </w:rPr>
     </w:lvl>
   </w:abstractNum>
-  <w:abstractNum w:abstractNumId="44" w15:restartNumberingAfterBreak="0">
+  <w:abstractNum w:abstractNumId="46" w15:restartNumberingAfterBreak="0">
     <w:nsid w:val="6E987DF4"/>
     <w:multiLevelType w:val="multilevel"/>
     <w:tmpl w:val="9E8497EA"/>
@@ -38127,7 +38497,7 @@
       </w:rPr>
     </w:lvl>
   </w:abstractNum>
-  <w:abstractNum w:abstractNumId="45" w15:restartNumberingAfterBreak="0">
+  <w:abstractNum w:abstractNumId="47" w15:restartNumberingAfterBreak="0">
     <w:nsid w:val="77F24BF9"/>
     <w:multiLevelType w:val="multilevel"/>
     <w:tmpl w:val="5996642C"/>
@@ -38243,7 +38613,7 @@
       </w:pPr>
     </w:lvl>
   </w:abstractNum>
-  <w:abstractNum w:abstractNumId="46" w15:restartNumberingAfterBreak="0">
+  <w:abstractNum w:abstractNumId="48" w15:restartNumberingAfterBreak="0">
     <w:nsid w:val="7F2F00E2"/>
     <w:multiLevelType w:val="hybridMultilevel"/>
     <w:tmpl w:val="2B826124"/>
@@ -38357,145 +38727,151 @@
     </w:lvl>
   </w:abstractNum>
   <w:num w:numId="1" w16cid:durableId="1287807150">
-    <w:abstractNumId w:val="17"/>
+    <w:abstractNumId w:val="19"/>
   </w:num>
   <w:num w:numId="2" w16cid:durableId="1217232270">
-    <w:abstractNumId w:val="10"/>
+    <w:abstractNumId w:val="11"/>
   </w:num>
   <w:num w:numId="3" w16cid:durableId="1587884700">
-    <w:abstractNumId w:val="42"/>
+    <w:abstractNumId w:val="44"/>
   </w:num>
   <w:num w:numId="4" w16cid:durableId="1144273150">
-    <w:abstractNumId w:val="15"/>
+    <w:abstractNumId w:val="16"/>
   </w:num>
   <w:num w:numId="5" w16cid:durableId="1385132327">
-    <w:abstractNumId w:val="34"/>
+    <w:abstractNumId w:val="36"/>
   </w:num>
   <w:num w:numId="6" w16cid:durableId="956063262">
-    <w:abstractNumId w:val="26"/>
+    <w:abstractNumId w:val="28"/>
   </w:num>
   <w:num w:numId="7" w16cid:durableId="1301032043">
-    <w:abstractNumId w:val="27"/>
+    <w:abstractNumId w:val="29"/>
   </w:num>
   <w:num w:numId="8" w16cid:durableId="479545393">
     <w:abstractNumId w:val="0"/>
   </w:num>
   <w:num w:numId="9" w16cid:durableId="135494807">
-    <w:abstractNumId w:val="31"/>
+    <w:abstractNumId w:val="33"/>
   </w:num>
   <w:num w:numId="10" w16cid:durableId="1717969427">
-    <w:abstractNumId w:val="7"/>
+    <w:abstractNumId w:val="8"/>
   </w:num>
   <w:num w:numId="11" w16cid:durableId="1320041817">
+    <w:abstractNumId w:val="13"/>
+  </w:num>
+  <w:num w:numId="12" w16cid:durableId="755713353">
+    <w:abstractNumId w:val="14"/>
+  </w:num>
+  <w:num w:numId="13" w16cid:durableId="1975404494">
     <w:abstractNumId w:val="12"/>
   </w:num>
-  <w:num w:numId="12" w16cid:durableId="755713353">
-    <w:abstractNumId w:val="13"/>
+  <w:num w:numId="14" w16cid:durableId="485127066">
+    <w:abstractNumId w:val="37"/>
   </w:num>
-  <w:num w:numId="13" w16cid:durableId="1975404494">
-    <w:abstractNumId w:val="11"/>
+  <w:num w:numId="15" w16cid:durableId="857887041">
+    <w:abstractNumId w:val="20"/>
   </w:num>
-  <w:num w:numId="14" w16cid:durableId="485127066">
+  <w:num w:numId="16" w16cid:durableId="1736463573">
+    <w:abstractNumId w:val="18"/>
+  </w:num>
+  <w:num w:numId="17" w16cid:durableId="309671302">
+    <w:abstractNumId w:val="39"/>
+  </w:num>
+  <w:num w:numId="18" w16cid:durableId="972948650">
     <w:abstractNumId w:val="35"/>
   </w:num>
-  <w:num w:numId="15" w16cid:durableId="857887041">
-    <w:abstractNumId w:val="18"/>
-  </w:num>
-  <w:num w:numId="16" w16cid:durableId="1736463573">
-    <w:abstractNumId w:val="16"/>
-  </w:num>
-  <w:num w:numId="17" w16cid:durableId="309671302">
-    <w:abstractNumId w:val="37"/>
-  </w:num>
-  <w:num w:numId="18" w16cid:durableId="972948650">
-    <w:abstractNumId w:val="33"/>
-  </w:num>
   <w:num w:numId="19" w16cid:durableId="336468061">
-    <w:abstractNumId w:val="20"/>
+    <w:abstractNumId w:val="22"/>
   </w:num>
   <w:num w:numId="20" w16cid:durableId="443500635">
-    <w:abstractNumId w:val="21"/>
+    <w:abstractNumId w:val="23"/>
   </w:num>
   <w:num w:numId="21" w16cid:durableId="1424032667">
-    <w:abstractNumId w:val="46"/>
+    <w:abstractNumId w:val="48"/>
   </w:num>
   <w:num w:numId="22" w16cid:durableId="973145351">
-    <w:abstractNumId w:val="2"/>
+    <w:abstractNumId w:val="3"/>
   </w:num>
   <w:num w:numId="23" w16cid:durableId="1614938890">
-    <w:abstractNumId w:val="39"/>
+    <w:abstractNumId w:val="41"/>
   </w:num>
   <w:num w:numId="24" w16cid:durableId="44957756">
-    <w:abstractNumId w:val="9"/>
+    <w:abstractNumId w:val="10"/>
   </w:num>
   <w:num w:numId="25" w16cid:durableId="213083321">
-    <w:abstractNumId w:val="41"/>
+    <w:abstractNumId w:val="43"/>
   </w:num>
   <w:num w:numId="26" w16cid:durableId="289675424">
-    <w:abstractNumId w:val="5"/>
+    <w:abstractNumId w:val="6"/>
   </w:num>
   <w:num w:numId="27" w16cid:durableId="2039506215">
-    <w:abstractNumId w:val="43"/>
+    <w:abstractNumId w:val="45"/>
   </w:num>
   <w:num w:numId="28" w16cid:durableId="900095967">
-    <w:abstractNumId w:val="32"/>
+    <w:abstractNumId w:val="34"/>
   </w:num>
   <w:num w:numId="29" w16cid:durableId="1595212637">
-    <w:abstractNumId w:val="28"/>
+    <w:abstractNumId w:val="30"/>
   </w:num>
   <w:num w:numId="30" w16cid:durableId="1304502065">
-    <w:abstractNumId w:val="38"/>
+    <w:abstractNumId w:val="40"/>
   </w:num>
   <w:num w:numId="31" w16cid:durableId="1272325973">
-    <w:abstractNumId w:val="19"/>
+    <w:abstractNumId w:val="21"/>
   </w:num>
   <w:num w:numId="32" w16cid:durableId="463619091">
     <w:abstractNumId w:val="1"/>
   </w:num>
   <w:num w:numId="33" w16cid:durableId="1797287351">
+    <w:abstractNumId w:val="26"/>
+  </w:num>
+  <w:num w:numId="34" w16cid:durableId="825390827">
+    <w:abstractNumId w:val="31"/>
+  </w:num>
+  <w:num w:numId="35" w16cid:durableId="328483029">
     <w:abstractNumId w:val="24"/>
   </w:num>
-  <w:num w:numId="34" w16cid:durableId="825390827">
-    <w:abstractNumId w:val="29"/>
-  </w:num>
-  <w:num w:numId="35" w16cid:durableId="328483029">
-    <w:abstractNumId w:val="22"/>
-  </w:num>
   <w:num w:numId="36" w16cid:durableId="519702007">
-    <w:abstractNumId w:val="8"/>
+    <w:abstractNumId w:val="9"/>
   </w:num>
   <w:num w:numId="37" w16cid:durableId="761873275">
+    <w:abstractNumId w:val="27"/>
+  </w:num>
+  <w:num w:numId="38" w16cid:durableId="539361790">
+    <w:abstractNumId w:val="47"/>
+  </w:num>
+  <w:num w:numId="39" w16cid:durableId="1448967113">
+    <w:abstractNumId w:val="5"/>
+  </w:num>
+  <w:num w:numId="40" w16cid:durableId="1826555726">
+    <w:abstractNumId w:val="15"/>
+  </w:num>
+  <w:num w:numId="41" w16cid:durableId="1691838326">
+    <w:abstractNumId w:val="4"/>
+  </w:num>
+  <w:num w:numId="42" w16cid:durableId="2052412278">
+    <w:abstractNumId w:val="46"/>
+  </w:num>
+  <w:num w:numId="43" w16cid:durableId="26375516">
+    <w:abstractNumId w:val="42"/>
+  </w:num>
+  <w:num w:numId="44" w16cid:durableId="523907620">
     <w:abstractNumId w:val="25"/>
   </w:num>
-  <w:num w:numId="38" w16cid:durableId="539361790">
-    <w:abstractNumId w:val="45"/>
-  </w:num>
-  <w:num w:numId="39" w16cid:durableId="1448967113">
-    <w:abstractNumId w:val="4"/>
-  </w:num>
-  <w:num w:numId="40" w16cid:durableId="1826555726">
-    <w:abstractNumId w:val="14"/>
-  </w:num>
-  <w:num w:numId="41" w16cid:durableId="1691838326">
-    <w:abstractNumId w:val="3"/>
-  </w:num>
-  <w:num w:numId="42" w16cid:durableId="2052412278">
-    <w:abstractNumId w:val="44"/>
-  </w:num>
-  <w:num w:numId="43" w16cid:durableId="26375516">
-    <w:abstractNumId w:val="40"/>
-  </w:num>
-  <w:num w:numId="44" w16cid:durableId="523907620">
-    <w:abstractNumId w:val="23"/>
-  </w:num>
   <w:num w:numId="45" w16cid:durableId="751127764">
-    <w:abstractNumId w:val="30"/>
+    <w:abstractNumId w:val="32"/>
   </w:num>
   <w:num w:numId="46" w16cid:durableId="2057778121">
-    <w:abstractNumId w:val="6"/>
+    <w:abstractNumId w:val="7"/>
   </w:num>
   <w:num w:numId="47" w16cid:durableId="1847744867">
-    <w:abstractNumId w:val="36"/>
+    <w:abstractNumId w:val="38"/>
+  </w:num>
+  <w:num w:numId="48" w16cid:durableId="1783304509">
+    <w:abstractNumId w:val="2"/>
+  </w:num>
+  <w:num w:numId="49" w16cid:durableId="1359702824">
+    <w:abstractNumId w:val="17"/>
   </w:num>
   <w:numIdMacAtCleanup w:val="43"/>
 </w:numbering>

</xml_diff>